<commit_message>
iSurfer gallerie Docx updated
</commit_message>
<xml_diff>
--- a/iSurfer/Galleries/iSurfer-Galleries.docx
+++ b/iSurfer/Galleries/iSurfer-Galleries.docx
@@ -329,7 +329,19 @@
         <w:rPr>
           <w:rFonts w:ascii="Arial" w:eastAsia="Times New Roman" w:hAnsi="Arial" w:cs="Arial"/>
         </w:rPr>
-        <w:t>let out imagination fly.</w:t>
+        <w:t xml:space="preserve">let </w:t>
+      </w:r>
+      <w:r>
+        <w:rPr>
+          <w:rFonts w:ascii="Arial" w:eastAsia="Times New Roman" w:hAnsi="Arial" w:cs="Arial"/>
+        </w:rPr>
+        <w:t>our</w:t>
+      </w:r>
+      <w:r>
+        <w:rPr>
+          <w:rFonts w:ascii="Arial" w:eastAsia="Times New Roman" w:hAnsi="Arial" w:cs="Arial"/>
+        </w:rPr>
+        <w:t xml:space="preserve"> imagination fly.</w:t>
       </w:r>
       <w:r>
         <w:rPr>
@@ -360,7 +372,7 @@
           <w:noProof/>
           <w:sz w:val="20"/>
           <w:szCs w:val="20"/>
-          <w:lang w:val="en-US"/>
+          <w:lang w:val="de-DE" w:eastAsia="de-DE"/>
         </w:rPr>
         <w:lastRenderedPageBreak/>
         <w:drawing>
@@ -1002,7 +1014,21 @@
           <w:rFonts w:ascii="Arial" w:eastAsia="Times New Roman" w:hAnsi="Arial" w:cs="Arial"/>
           <w:color w:val="000000"/>
         </w:rPr>
-        <w:t xml:space="preserve">(see image) we can locate points en the two dimensional space. </w:t>
+        <w:t>(s</w:t>
+      </w:r>
+      <w:r>
+        <w:rPr>
+          <w:rFonts w:ascii="Arial" w:eastAsia="Times New Roman" w:hAnsi="Arial" w:cs="Arial"/>
+          <w:color w:val="000000"/>
+        </w:rPr>
+        <w:t>ee image) we can locate points i</w:t>
+      </w:r>
+      <w:r>
+        <w:rPr>
+          <w:rFonts w:ascii="Arial" w:eastAsia="Times New Roman" w:hAnsi="Arial" w:cs="Arial"/>
+          <w:color w:val="000000"/>
+        </w:rPr>
+        <w:t xml:space="preserve">n the two dimensional space. </w:t>
       </w:r>
       <w:r>
         <w:rPr>
@@ -1030,11 +1056,63 @@
         <w:rPr>
           <w:rFonts w:ascii="Arial" w:eastAsia="Times New Roman" w:hAnsi="Arial" w:cs="Arial"/>
         </w:rPr>
-        <w:t>Now we ask ourselves: how can I draw all the points that has its coordinate</w:t>
-      </w:r>
-      <w:r>
-        <w:rPr>
-          <w:rFonts w:ascii="Arial" w:eastAsia="Times New Roman" w:hAnsi="Arial" w:cs="Arial"/>
+        <w:t>Now we ask ourselves: how ca</w:t>
+      </w:r>
+      <w:r>
+        <w:rPr>
+          <w:rFonts w:ascii="Arial" w:eastAsia="Times New Roman" w:hAnsi="Arial" w:cs="Arial"/>
+        </w:rPr>
+        <w:t>n I draw all the points where the</w:t>
+      </w:r>
+      <w:r>
+        <w:rPr>
+          <w:rFonts w:ascii="Arial" w:eastAsia="Times New Roman" w:hAnsi="Arial" w:cs="Arial"/>
+        </w:rPr>
+        <w:t xml:space="preserve"> </w:t>
+      </w:r>
+      <w:r>
+        <w:rPr>
+          <w:rFonts w:ascii="Arial" w:eastAsia="Times New Roman" w:hAnsi="Arial" w:cs="Arial"/>
+        </w:rPr>
+        <w:t xml:space="preserve">values </w:t>
+      </w:r>
+      <w:r>
+        <w:rPr>
+          <w:rFonts w:ascii="Arial" w:eastAsia="Times New Roman" w:hAnsi="Arial" w:cs="Arial"/>
+          <w:i/>
+        </w:rPr>
+        <w:t>x</w:t>
+      </w:r>
+      <w:r>
+        <w:rPr>
+          <w:rFonts w:ascii="Arial" w:eastAsia="Times New Roman" w:hAnsi="Arial" w:cs="Arial"/>
+        </w:rPr>
+        <w:t xml:space="preserve"> and </w:t>
+      </w:r>
+      <w:r>
+        <w:rPr>
+          <w:rFonts w:ascii="Arial" w:eastAsia="Times New Roman" w:hAnsi="Arial" w:cs="Arial"/>
+          <w:i/>
+        </w:rPr>
+        <w:t>y</w:t>
+      </w:r>
+      <w:r>
+        <w:rPr>
+          <w:rFonts w:ascii="Arial" w:eastAsia="Times New Roman" w:hAnsi="Arial" w:cs="Arial"/>
+          <w:i/>
+        </w:rPr>
+        <w:t xml:space="preserve"> </w:t>
+      </w:r>
+      <w:r>
+        <w:rPr>
+          <w:rFonts w:ascii="Arial" w:eastAsia="Times New Roman" w:hAnsi="Arial" w:cs="Arial"/>
+        </w:rPr>
+        <w:t>of the coordinate</w:t>
+      </w:r>
+      <w:r>
+        <w:rPr>
+          <w:rFonts w:ascii="Arial" w:eastAsia="Times New Roman" w:hAnsi="Arial" w:cs="Arial"/>
+          <w:i/>
         </w:rPr>
         <w:t>s</w:t>
       </w:r>
@@ -1047,99 +1125,116 @@
       <w:r>
         <w:rPr>
           <w:rFonts w:ascii="Arial" w:eastAsia="Times New Roman" w:hAnsi="Arial" w:cs="Arial"/>
+        </w:rPr>
+        <w:t xml:space="preserve">are </w:t>
+      </w:r>
+      <w:r>
+        <w:rPr>
+          <w:rFonts w:ascii="Arial" w:eastAsia="Times New Roman" w:hAnsi="Arial" w:cs="Arial"/>
+        </w:rPr>
+        <w:t>identical?</w:t>
+      </w:r>
+      <w:r>
+        <w:rPr>
+          <w:rFonts w:ascii="Arial" w:eastAsia="Times New Roman" w:hAnsi="Arial" w:cs="Arial"/>
+        </w:rPr>
+        <w:t xml:space="preserve"> This way we obtain</w:t>
+      </w:r>
+      <w:r>
+        <w:rPr>
+          <w:rFonts w:ascii="Arial" w:eastAsia="Times New Roman" w:hAnsi="Arial" w:cs="Arial"/>
+        </w:rPr>
+        <w:t xml:space="preserve"> </w:t>
+      </w:r>
+      <w:r>
+        <w:rPr>
+          <w:rFonts w:ascii="Arial" w:eastAsia="Times New Roman" w:hAnsi="Arial" w:cs="Arial"/>
+        </w:rPr>
+        <w:t xml:space="preserve">the </w:t>
+      </w:r>
+      <w:r>
+        <w:rPr>
+          <w:rFonts w:ascii="Arial" w:eastAsia="Times New Roman" w:hAnsi="Arial" w:cs="Arial"/>
+        </w:rPr>
+        <w:t xml:space="preserve">equation </w:t>
+      </w:r>
+      <w:r>
+        <w:rPr>
+          <w:rFonts w:ascii="Arial" w:eastAsia="Times New Roman" w:hAnsi="Arial" w:cs="Arial"/>
           <w:i/>
         </w:rPr>
-        <w:t>x</w:t>
-      </w:r>
-      <w:r>
-        <w:rPr>
-          <w:rFonts w:ascii="Arial" w:eastAsia="Times New Roman" w:hAnsi="Arial" w:cs="Arial"/>
-        </w:rPr>
-        <w:t xml:space="preserve"> and </w:t>
+        <w:t>x=y</w:t>
       </w:r>
       <w:r>
         <w:rPr>
           <w:rFonts w:ascii="Arial" w:eastAsia="Times New Roman" w:hAnsi="Arial" w:cs="Arial"/>
           <w:i/>
         </w:rPr>
-        <w:t>y</w:t>
-      </w:r>
-      <w:r>
-        <w:rPr>
-          <w:rFonts w:ascii="Arial" w:eastAsia="Times New Roman" w:hAnsi="Arial" w:cs="Arial"/>
-        </w:rPr>
-        <w:t xml:space="preserve"> identical?</w:t>
-      </w:r>
-      <w:r>
-        <w:rPr>
-          <w:rFonts w:ascii="Arial" w:eastAsia="Times New Roman" w:hAnsi="Arial" w:cs="Arial"/>
-        </w:rPr>
-        <w:t xml:space="preserve"> There we reach our straight line equation </w:t>
+        <w:t xml:space="preserve"> </w:t>
+      </w:r>
+      <w:r>
+        <w:rPr>
+          <w:rFonts w:ascii="Arial" w:eastAsia="Times New Roman" w:hAnsi="Arial" w:cs="Arial"/>
+        </w:rPr>
+        <w:t>for a straight line</w:t>
+      </w:r>
+      <w:r>
+        <w:rPr>
+          <w:rFonts w:ascii="Arial" w:eastAsia="Times New Roman" w:hAnsi="Arial" w:cs="Arial"/>
+        </w:rPr>
+        <w:t xml:space="preserve">. In the iSurfer we always have to put the equations in a way that the </w:t>
       </w:r>
       <w:r>
         <w:rPr>
           <w:rFonts w:ascii="Arial" w:eastAsia="Times New Roman" w:hAnsi="Arial" w:cs="Arial"/>
           <w:i/>
         </w:rPr>
-        <w:t>x=y</w:t>
-      </w:r>
-      <w:r>
-        <w:rPr>
-          <w:rFonts w:ascii="Arial" w:eastAsia="Times New Roman" w:hAnsi="Arial" w:cs="Arial"/>
-        </w:rPr>
-        <w:t xml:space="preserve">. In the iSurfer we always have to put the equations in a way that the </w:t>
+        <w:t>=0</w:t>
+      </w:r>
+      <w:r>
+        <w:rPr>
+          <w:rFonts w:ascii="Arial" w:eastAsia="Times New Roman" w:hAnsi="Arial" w:cs="Arial"/>
+        </w:rPr>
+        <w:t xml:space="preserve"> stays on one side. In this case it would be </w:t>
       </w:r>
       <w:r>
         <w:rPr>
           <w:rFonts w:ascii="Arial" w:eastAsia="Times New Roman" w:hAnsi="Arial" w:cs="Arial"/>
           <w:i/>
         </w:rPr>
-        <w:t>=0</w:t>
-      </w:r>
-      <w:r>
-        <w:rPr>
-          <w:rFonts w:ascii="Arial" w:eastAsia="Times New Roman" w:hAnsi="Arial" w:cs="Arial"/>
-        </w:rPr>
-        <w:t xml:space="preserve"> stays on one side. In this case it would be </w:t>
+        <w:t>x-y=0</w:t>
       </w:r>
       <w:r>
         <w:rPr>
           <w:rFonts w:ascii="Arial" w:eastAsia="Times New Roman" w:hAnsi="Arial" w:cs="Arial"/>
           <w:i/>
         </w:rPr>
-        <w:t>x-y=0</w:t>
+        <w:t>.</w:t>
+      </w:r>
+    </w:p>
+    <w:p>
+      <w:pPr>
+        <w:rPr>
+          <w:rFonts w:ascii="Arial" w:eastAsia="Times New Roman" w:hAnsi="Arial" w:cs="Arial"/>
+        </w:rPr>
+      </w:pPr>
+      <w:r>
+        <w:rPr>
+          <w:rFonts w:ascii="Arial" w:eastAsia="Times New Roman" w:hAnsi="Arial" w:cs="Arial"/>
+        </w:rPr>
+        <w:t>Wha</w:t>
+      </w:r>
+      <w:r>
+        <w:rPr>
+          <w:rFonts w:ascii="Arial" w:eastAsia="Times New Roman" w:hAnsi="Arial" w:cs="Arial"/>
+        </w:rPr>
+        <w:t xml:space="preserve">t happens if you write </w:t>
       </w:r>
       <w:r>
         <w:rPr>
           <w:rFonts w:ascii="Arial" w:eastAsia="Times New Roman" w:hAnsi="Arial" w:cs="Arial"/>
           <w:i/>
         </w:rPr>
-        <w:t>.</w:t>
-      </w:r>
-    </w:p>
-    <w:p>
-      <w:pPr>
-        <w:rPr>
-          <w:rFonts w:ascii="Arial" w:eastAsia="Times New Roman" w:hAnsi="Arial" w:cs="Arial"/>
-        </w:rPr>
-      </w:pPr>
-      <w:r>
-        <w:rPr>
-          <w:rFonts w:ascii="Arial" w:eastAsia="Times New Roman" w:hAnsi="Arial" w:cs="Arial"/>
-        </w:rPr>
-        <w:t>Wha</w:t>
-      </w:r>
-      <w:r>
-        <w:rPr>
-          <w:rFonts w:ascii="Arial" w:eastAsia="Times New Roman" w:hAnsi="Arial" w:cs="Arial"/>
-        </w:rPr>
-        <w:t xml:space="preserve">t happens if you write </w:t>
-      </w:r>
-      <w:r>
-        <w:rPr>
-          <w:rFonts w:ascii="Arial" w:eastAsia="Times New Roman" w:hAnsi="Arial" w:cs="Arial"/>
-          <w:i/>
-        </w:rPr>
         <w:t>x+y=0</w:t>
       </w:r>
       <w:r>
@@ -1171,7 +1266,7 @@
           <w:noProof/>
           <w:sz w:val="20"/>
           <w:szCs w:val="20"/>
-          <w:lang w:val="en-US"/>
+          <w:lang w:val="de-DE" w:eastAsia="de-DE"/>
         </w:rPr>
         <w:drawing>
           <wp:inline distT="0" distB="0" distL="0" distR="0" wp14:anchorId="06D0B040" wp14:editId="0F064C6A">
@@ -1236,7 +1331,7 @@
           <w:noProof/>
           <w:sz w:val="20"/>
           <w:szCs w:val="20"/>
-          <w:lang w:val="en-US"/>
+          <w:lang w:val="de-DE" w:eastAsia="de-DE"/>
         </w:rPr>
         <w:drawing>
           <wp:inline distT="0" distB="0" distL="0" distR="0" wp14:anchorId="7FAE24B8" wp14:editId="56C3991C">
@@ -1566,7 +1661,29 @@
           <w:rFonts w:ascii="Arial" w:eastAsia="Times New Roman" w:hAnsi="Arial" w:cs="Arial"/>
           <w:color w:val="000000"/>
         </w:rPr>
-        <w:t xml:space="preserve"> para los catetos a, b y la hipotenusa c. Fíjense en la relación de a, b y c y x, y, y r observando los triángulos que se dan en la i</w:t>
+        <w:t xml:space="preserve"> para los catetos a, b y la hipotenusa c. Fíjense en la relación de a, b y c y x, y, y r </w:t>
+      </w:r>
+      <w:r>
+        <w:rPr>
+          <w:rFonts w:ascii="Arial" w:eastAsia="Times New Roman" w:hAnsi="Arial" w:cs="Arial"/>
+          <w:color w:val="000000"/>
+          <w:highlight w:val="yellow"/>
+        </w:rPr>
+        <w:t>(escribirlo en mejor forma, por ahí en la relación entre (a,b,c) y (x,y,r) respectivamente o algo que se puede leer mejor)</w:t>
+      </w:r>
+      <w:r>
+        <w:rPr>
+          <w:rFonts w:ascii="Arial" w:eastAsia="Times New Roman" w:hAnsi="Arial" w:cs="Arial"/>
+          <w:color w:val="000000"/>
+        </w:rPr>
+        <w:t xml:space="preserve"> </w:t>
+      </w:r>
+      <w:r>
+        <w:rPr>
+          <w:rFonts w:ascii="Arial" w:eastAsia="Times New Roman" w:hAnsi="Arial" w:cs="Arial"/>
+          <w:color w:val="000000"/>
+        </w:rPr>
+        <w:t>observando los triángulos que se dan en la i</w:t>
       </w:r>
       <w:r>
         <w:rPr>
@@ -1732,7 +1849,23 @@
           <w:iCs/>
           <w:color w:val="000000"/>
         </w:rPr>
-        <w:t xml:space="preserve"> this equation? Do you remember Pythagoras theorem? </w:t>
+        <w:t xml:space="preserve"> this equation? Do you remember </w:t>
+      </w:r>
+      <w:r>
+        <w:rPr>
+          <w:rFonts w:ascii="Arial" w:eastAsia="Times New Roman" w:hAnsi="Arial" w:cs="Arial"/>
+          <w:iCs/>
+          <w:color w:val="000000"/>
+        </w:rPr>
+        <w:t xml:space="preserve">the </w:t>
+      </w:r>
+      <w:r>
+        <w:rPr>
+          <w:rFonts w:ascii="Arial" w:eastAsia="Times New Roman" w:hAnsi="Arial" w:cs="Arial"/>
+          <w:iCs/>
+          <w:color w:val="000000"/>
+        </w:rPr>
+        <w:t xml:space="preserve">Pythagoras theorem? </w:t>
       </w:r>
       <w:r>
         <w:rPr>
@@ -1871,7 +2004,7 @@
           <w:noProof/>
           <w:sz w:val="20"/>
           <w:szCs w:val="20"/>
-          <w:lang w:val="en-US"/>
+          <w:lang w:val="de-DE" w:eastAsia="de-DE"/>
         </w:rPr>
         <w:drawing>
           <wp:inline distT="0" distB="0" distL="0" distR="0" wp14:anchorId="4640F7E0" wp14:editId="52A4E0F5">
@@ -1937,7 +2070,7 @@
           <w:noProof/>
           <w:sz w:val="20"/>
           <w:szCs w:val="20"/>
-          <w:lang w:val="en-US"/>
+          <w:lang w:val="de-DE" w:eastAsia="de-DE"/>
         </w:rPr>
         <w:drawing>
           <wp:inline distT="0" distB="0" distL="0" distR="0" wp14:anchorId="2A390303" wp14:editId="3228BA16">
@@ -2505,7 +2638,7 @@
           <w:noProof/>
           <w:sz w:val="20"/>
           <w:szCs w:val="20"/>
-          <w:lang w:val="en-US"/>
+          <w:lang w:val="de-DE" w:eastAsia="de-DE"/>
         </w:rPr>
         <w:drawing>
           <wp:inline distT="0" distB="0" distL="0" distR="0" wp14:anchorId="61A6A5E2" wp14:editId="37563BD6">
@@ -2924,7 +3057,21 @@
           <w:rFonts w:ascii="Arial" w:eastAsia="Times New Roman" w:hAnsi="Arial" w:cs="Arial"/>
           <w:color w:val="000000"/>
         </w:rPr>
-        <w:t>an algebraic property of two factors equal 0. If you use f*g=0, you can see that if one or the other equals 0, the multiplication equals 0. This means that multiplying two equations (surfaces) we obtain the joining of both of them in the image. For example, “Saturn”with the equation</w:t>
+        <w:t>an algebraic property of two factors equal 0. If you use f*g=0, you can see that if one or the other equals 0, the multiplication equals 0. This means that multiplying two equations (surfaces) we obtain the joining of both of them in the image. For example, “Saturn”</w:t>
+      </w:r>
+      <w:r>
+        <w:rPr>
+          <w:rFonts w:ascii="Arial" w:eastAsia="Times New Roman" w:hAnsi="Arial" w:cs="Arial"/>
+          <w:color w:val="000000"/>
+        </w:rPr>
+        <w:t xml:space="preserve"> </w:t>
+      </w:r>
+      <w:r>
+        <w:rPr>
+          <w:rFonts w:ascii="Arial" w:eastAsia="Times New Roman" w:hAnsi="Arial" w:cs="Arial"/>
+          <w:color w:val="000000"/>
+        </w:rPr>
+        <w:t>with the equation</w:t>
       </w:r>
       <w:r>
         <w:rPr>
@@ -2989,7 +3136,55 @@
           <w:iCs/>
           <w:color w:val="000000"/>
         </w:rPr>
-        <w:t>You can take different functions of the galleries and mutiply them. What happens if one multiplyis x*y*z?</w:t>
+        <w:t>You can take different functions of the galleries and mu</w:t>
+      </w:r>
+      <w:r>
+        <w:rPr>
+          <w:rFonts w:ascii="Arial" w:eastAsia="Times New Roman" w:hAnsi="Arial" w:cs="Arial"/>
+          <w:iCs/>
+          <w:color w:val="000000"/>
+        </w:rPr>
+        <w:t>l</w:t>
+      </w:r>
+      <w:r>
+        <w:rPr>
+          <w:rFonts w:ascii="Arial" w:eastAsia="Times New Roman" w:hAnsi="Arial" w:cs="Arial"/>
+          <w:iCs/>
+          <w:color w:val="000000"/>
+        </w:rPr>
+        <w:t>tiply them. What happens if one mult</w:t>
+      </w:r>
+      <w:r>
+        <w:rPr>
+          <w:rFonts w:ascii="Arial" w:eastAsia="Times New Roman" w:hAnsi="Arial" w:cs="Arial"/>
+          <w:iCs/>
+          <w:color w:val="000000"/>
+        </w:rPr>
+        <w:t>ipl</w:t>
+      </w:r>
+      <w:r>
+        <w:rPr>
+          <w:rFonts w:ascii="Arial" w:eastAsia="Times New Roman" w:hAnsi="Arial" w:cs="Arial"/>
+          <w:iCs/>
+          <w:color w:val="000000"/>
+        </w:rPr>
+        <w:t>i</w:t>
+      </w:r>
+      <w:r>
+        <w:rPr>
+          <w:rFonts w:ascii="Arial" w:eastAsia="Times New Roman" w:hAnsi="Arial" w:cs="Arial"/>
+          <w:iCs/>
+          <w:color w:val="000000"/>
+        </w:rPr>
+        <w:t>e</w:t>
+      </w:r>
+      <w:r>
+        <w:rPr>
+          <w:rFonts w:ascii="Arial" w:eastAsia="Times New Roman" w:hAnsi="Arial" w:cs="Arial"/>
+          <w:iCs/>
+          <w:color w:val="000000"/>
+        </w:rPr>
+        <w:t>s x*y*z?</w:t>
       </w:r>
     </w:p>
     <w:p>
@@ -3014,7 +3209,7 @@
           <w:noProof/>
           <w:sz w:val="20"/>
           <w:szCs w:val="20"/>
-          <w:lang w:val="en-US"/>
+          <w:lang w:val="de-DE" w:eastAsia="de-DE"/>
         </w:rPr>
         <w:drawing>
           <wp:inline distT="0" distB="0" distL="0" distR="0" wp14:anchorId="3C3AB1D9" wp14:editId="6E783A6D">
@@ -3480,7 +3675,28 @@
           <w:rFonts w:ascii="Arial" w:eastAsia="Times New Roman" w:hAnsi="Arial" w:cs="Arial"/>
           <w:color w:val="000000"/>
         </w:rPr>
-        <w:t>Can you imagine how  would the equation be if I want to move and scale the sphere?</w:t>
+        <w:t xml:space="preserve">Can you imagine how </w:t>
+      </w:r>
+      <w:r>
+        <w:rPr>
+          <w:rFonts w:ascii="Arial" w:eastAsia="Times New Roman" w:hAnsi="Arial" w:cs="Arial"/>
+          <w:color w:val="000000"/>
+        </w:rPr>
+        <w:t xml:space="preserve">the equation </w:t>
+      </w:r>
+      <w:r>
+        <w:rPr>
+          <w:rFonts w:ascii="Arial" w:eastAsia="Times New Roman" w:hAnsi="Arial" w:cs="Arial"/>
+          <w:color w:val="000000"/>
+        </w:rPr>
+        <w:t xml:space="preserve">would </w:t>
+      </w:r>
+      <w:r>
+        <w:rPr>
+          <w:rFonts w:ascii="Arial" w:eastAsia="Times New Roman" w:hAnsi="Arial" w:cs="Arial"/>
+          <w:color w:val="000000"/>
+        </w:rPr>
+        <w:t>be if I want to move and scale the sphere?</w:t>
       </w:r>
     </w:p>
     <w:p>
@@ -3507,7 +3723,7 @@
           <w:noProof/>
           <w:sz w:val="20"/>
           <w:szCs w:val="20"/>
-          <w:lang w:val="en-US"/>
+          <w:lang w:val="de-DE" w:eastAsia="de-DE"/>
         </w:rPr>
         <w:drawing>
           <wp:inline distT="0" distB="0" distL="0" distR="0" wp14:anchorId="64045AE8" wp14:editId="4A947A80">
@@ -3668,6 +3884,14 @@
       <w:pPr>
         <w:rPr>
           <w:rFonts w:ascii="Arial" w:eastAsia="Times New Roman" w:hAnsi="Arial" w:cs="Arial"/>
+          <w:color w:val="000000"/>
+        </w:rPr>
+      </w:pPr>
+    </w:p>
+    <w:p>
+      <w:pPr>
+        <w:rPr>
+          <w:rFonts w:ascii="Arial" w:eastAsia="Times New Roman" w:hAnsi="Arial" w:cs="Arial"/>
           <w:b/>
           <w:color w:val="000000"/>
         </w:rPr>
@@ -3969,7 +4193,21 @@
           <w:rFonts w:ascii="Arial" w:eastAsia="Times New Roman" w:hAnsi="Arial" w:cs="Arial"/>
           <w:color w:val="000000"/>
         </w:rPr>
-        <w:t>Why does this happen? The answer is that adding a small number the two equations cannot “delete” each other, like in the case of the joining. In this way they slightly dependo n each other and they combine.</w:t>
+        <w:t>Why does this happen? The answer is that adding a small number the two equations cannot “delete” each other, like in the case of the joining. In this way they slightly depend</w:t>
+      </w:r>
+      <w:r>
+        <w:rPr>
+          <w:rFonts w:ascii="Arial" w:eastAsia="Times New Roman" w:hAnsi="Arial" w:cs="Arial"/>
+          <w:color w:val="000000"/>
+        </w:rPr>
+        <w:t xml:space="preserve"> o</w:t>
+      </w:r>
+      <w:r>
+        <w:rPr>
+          <w:rFonts w:ascii="Arial" w:eastAsia="Times New Roman" w:hAnsi="Arial" w:cs="Arial"/>
+          <w:color w:val="000000"/>
+        </w:rPr>
+        <w:t>n each other and they combine.</w:t>
       </w:r>
       <w:r>
         <w:rPr>
@@ -4000,7 +4238,7 @@
           <w:noProof/>
           <w:sz w:val="20"/>
           <w:szCs w:val="20"/>
-          <w:lang w:val="en-US"/>
+          <w:lang w:val="de-DE" w:eastAsia="de-DE"/>
         </w:rPr>
         <w:drawing>
           <wp:inline distT="0" distB="0" distL="0" distR="0" wp14:anchorId="7146E014" wp14:editId="57E7F46B">
@@ -4524,7 +4762,7 @@
           <w:noProof/>
           <w:sz w:val="20"/>
           <w:szCs w:val="20"/>
-          <w:lang w:val="en-US"/>
+          <w:lang w:val="de-DE" w:eastAsia="de-DE"/>
         </w:rPr>
         <w:drawing>
           <wp:inline distT="0" distB="0" distL="0" distR="0" wp14:anchorId="0BE0B7AB" wp14:editId="3AE0D9BD">
@@ -5316,7 +5554,7 @@
           <w:noProof/>
           <w:sz w:val="20"/>
           <w:szCs w:val="20"/>
-          <w:lang w:val="en-US"/>
+          <w:lang w:val="de-DE" w:eastAsia="de-DE"/>
         </w:rPr>
         <w:drawing>
           <wp:inline distT="0" distB="0" distL="0" distR="0" wp14:anchorId="31AD4EEB" wp14:editId="75091E2C">
@@ -5688,23 +5926,62 @@
           <w:rFonts w:ascii="Arial" w:hAnsi="Arial" w:cs="Arial"/>
           <w:color w:val="000000"/>
         </w:rPr>
-        <w:t xml:space="preserve">You can find more images made by her and other authors in the Imaginary web site in the galleries section: </w:t>
+        <w:t>You can find more images</w:t>
+      </w:r>
+      <w:r>
+        <w:rPr>
+          <w:rFonts w:ascii="Arial" w:hAnsi="Arial" w:cs="Arial"/>
+          <w:color w:val="000000"/>
+        </w:rPr>
+        <w:t xml:space="preserve"> made by her and other authors </w:t>
+      </w:r>
+      <w:r>
+        <w:rPr>
+          <w:rFonts w:ascii="Arial" w:hAnsi="Arial" w:cs="Arial"/>
+          <w:color w:val="000000"/>
+          <w:highlight w:val="yellow"/>
+        </w:rPr>
+        <w:t>o</w:t>
+      </w:r>
+      <w:r>
+        <w:rPr>
+          <w:rFonts w:ascii="Arial" w:hAnsi="Arial" w:cs="Arial"/>
+          <w:color w:val="000000"/>
+          <w:highlight w:val="yellow"/>
+        </w:rPr>
+        <w:t xml:space="preserve">n the Imaginary web site </w:t>
       </w:r>
       <w:hyperlink r:id="rId18" w:history="1">
         <w:r>
           <w:rPr>
-            <w:rStyle w:val="Hyperlink"/>
+            <w:rStyle w:val="Link"/>
             <w:rFonts w:ascii="Arial" w:hAnsi="Arial" w:cs="Arial"/>
+            <w:highlight w:val="yellow"/>
           </w:rPr>
-          <w:t>http://www.imaginary-exhibition.com/galerie.php</w:t>
+          <w:t>www.imaginary.org</w:t>
         </w:r>
       </w:hyperlink>
       <w:r>
         <w:rPr>
           <w:rFonts w:ascii="Arial" w:hAnsi="Arial" w:cs="Arial"/>
           <w:color w:val="000000"/>
-        </w:rPr>
-        <w:t>. Do you dare to create your own surface that looks like a real object? And your pear but with another equation?</w:t>
+          <w:highlight w:val="yellow"/>
+        </w:rPr>
+        <w:t xml:space="preserve"> in the SURFER section.</w:t>
+      </w:r>
+      <w:r>
+        <w:rPr>
+          <w:rFonts w:ascii="Arial" w:hAnsi="Arial" w:cs="Arial"/>
+          <w:color w:val="000000"/>
+        </w:rPr>
+        <w:t xml:space="preserve"> </w:t>
+      </w:r>
+      <w:r>
+        <w:rPr>
+          <w:rFonts w:ascii="Arial" w:hAnsi="Arial" w:cs="Arial"/>
+          <w:color w:val="000000"/>
+        </w:rPr>
+        <w:t>Do you dare to create your own surface that looks like a real object? And your pear but with another equation?</w:t>
       </w:r>
     </w:p>
     <w:p>
@@ -5732,7 +6009,7 @@
           <w:noProof/>
           <w:sz w:val="20"/>
           <w:szCs w:val="20"/>
-          <w:lang w:val="en-US"/>
+          <w:lang w:val="de-DE" w:eastAsia="de-DE"/>
         </w:rPr>
         <w:drawing>
           <wp:inline distT="0" distB="0" distL="0" distR="0" wp14:anchorId="2FC09F1A" wp14:editId="6A1D26EB">
@@ -6342,7 +6619,41 @@
         <w:rPr>
           <w:rFonts w:ascii="Arial" w:eastAsia="Times New Roman" w:hAnsi="Arial" w:cs="Arial"/>
         </w:rPr>
-        <w:t>Symmetries of a figure can be recognized not only looking at it but also looking at its equation. Look at Distel’s equation, every permutation of the variables gives us the same equation! The study of symmetries has allowed to classify from chemical components molecules to Granada Alhambra’s mosaics.</w:t>
+        <w:t>Symmetries of a figure can be recognized not only looking at it but also looking at its equation. Look at Distel’s equation, every permutation of the variables gives us the same equation! The study of symmetries has allowed to cl</w:t>
+      </w:r>
+      <w:r>
+        <w:rPr>
+          <w:rFonts w:ascii="Arial" w:eastAsia="Times New Roman" w:hAnsi="Arial" w:cs="Arial"/>
+        </w:rPr>
+        <w:t xml:space="preserve">assify </w:t>
+      </w:r>
+      <w:r>
+        <w:rPr>
+          <w:rFonts w:ascii="Arial" w:eastAsia="Times New Roman" w:hAnsi="Arial" w:cs="Arial"/>
+          <w:highlight w:val="yellow"/>
+        </w:rPr>
+        <w:t xml:space="preserve">many things: from molecules of </w:t>
+      </w:r>
+      <w:r>
+        <w:rPr>
+          <w:rFonts w:ascii="Arial" w:eastAsia="Times New Roman" w:hAnsi="Arial" w:cs="Arial"/>
+          <w:highlight w:val="yellow"/>
+        </w:rPr>
+        <w:t xml:space="preserve">chemical components to </w:t>
+      </w:r>
+      <w:r>
+        <w:rPr>
+          <w:rFonts w:ascii="Arial" w:eastAsia="Times New Roman" w:hAnsi="Arial" w:cs="Arial"/>
+          <w:highlight w:val="yellow"/>
+        </w:rPr>
+        <w:t>the mosaics of the Alhambra in Granada</w:t>
+      </w:r>
+      <w:r>
+        <w:rPr>
+          <w:rFonts w:ascii="Arial" w:eastAsia="Times New Roman" w:hAnsi="Arial" w:cs="Arial"/>
+          <w:highlight w:val="yellow"/>
+        </w:rPr>
+        <w:t>.</w:t>
       </w:r>
       <w:r>
         <w:rPr>
@@ -6368,7 +6679,7 @@
           <w:noProof/>
           <w:sz w:val="20"/>
           <w:szCs w:val="20"/>
-          <w:lang w:val="en-US"/>
+          <w:lang w:val="de-DE" w:eastAsia="de-DE"/>
         </w:rPr>
         <w:drawing>
           <wp:inline distT="0" distB="0" distL="0" distR="0" wp14:anchorId="6C169DC2" wp14:editId="2EEB89C1">
@@ -6763,7 +7074,7 @@
         <w:rPr>
           <w:rFonts w:ascii="Arial" w:eastAsia="Times New Roman" w:hAnsi="Arial" w:cs="Arial"/>
         </w:rPr>
-        <w:t>natural phenomenon</w:t>
+        <w:t>natural phenomena</w:t>
       </w:r>
       <w:r>
         <w:rPr>
@@ -6825,7 +7136,7 @@
           <w:rFonts w:ascii="Arial" w:eastAsia="Times New Roman" w:hAnsi="Arial" w:cs="Arial"/>
           <w:b/>
           <w:noProof/>
-          <w:lang w:val="en-US"/>
+          <w:lang w:val="de-DE" w:eastAsia="de-DE"/>
         </w:rPr>
         <w:drawing>
           <wp:inline distT="0" distB="0" distL="0" distR="0" wp14:anchorId="7328D485" wp14:editId="5CB9A517">
@@ -7263,7 +7574,7 @@
           <w:noProof/>
           <w:sz w:val="20"/>
           <w:szCs w:val="20"/>
-          <w:lang w:val="en-US"/>
+          <w:lang w:val="de-DE" w:eastAsia="de-DE"/>
         </w:rPr>
         <w:drawing>
           <wp:inline distT="0" distB="0" distL="0" distR="0" wp14:anchorId="62D0058D" wp14:editId="0ACF67FF">
@@ -7357,8 +7668,6 @@
           <w:szCs w:val="20"/>
         </w:rPr>
       </w:pPr>
-      <w:bookmarkStart w:id="0" w:name="_GoBack"/>
-      <w:bookmarkEnd w:id="0"/>
       <w:r>
         <w:rPr>
           <w:rFonts w:ascii="Arial" w:eastAsia="Times New Roman" w:hAnsi="Arial" w:cs="Arial"/>
@@ -7751,7 +8060,21 @@
           <w:rFonts w:ascii="Arial" w:eastAsia="Times New Roman" w:hAnsi="Arial" w:cs="Arial"/>
           <w:color w:val="000000"/>
         </w:rPr>
-        <w:t>The people identification system using fingerprints was invented by</w:t>
+        <w:t xml:space="preserve">The </w:t>
+      </w:r>
+      <w:r>
+        <w:rPr>
+          <w:rFonts w:ascii="Arial" w:eastAsia="Times New Roman" w:hAnsi="Arial" w:cs="Arial"/>
+          <w:color w:val="000000"/>
+        </w:rPr>
+        <w:t xml:space="preserve">system to identify people </w:t>
+      </w:r>
+      <w:r>
+        <w:rPr>
+          <w:rFonts w:ascii="Arial" w:eastAsia="Times New Roman" w:hAnsi="Arial" w:cs="Arial"/>
+          <w:color w:val="000000"/>
+        </w:rPr>
+        <w:t>using fingerprints was invented by</w:t>
       </w:r>
       <w:hyperlink r:id="rId30" w:history="1">
         <w:r>
@@ -7775,7 +8098,21 @@
             <w:rFonts w:ascii="Arial" w:eastAsia="Times New Roman" w:hAnsi="Arial" w:cs="Arial"/>
             <w:color w:val="000000"/>
           </w:rPr>
-          <w:t xml:space="preserve"> Croacia</w:t>
+          <w:t xml:space="preserve"> Croa</w:t>
+        </w:r>
+        <w:r>
+          <w:rPr>
+            <w:rFonts w:ascii="Arial" w:eastAsia="Times New Roman" w:hAnsi="Arial" w:cs="Arial"/>
+            <w:color w:val="000000"/>
+          </w:rPr>
+          <w:t>t</w:t>
+        </w:r>
+        <w:r>
+          <w:rPr>
+            <w:rFonts w:ascii="Arial" w:eastAsia="Times New Roman" w:hAnsi="Arial" w:cs="Arial"/>
+            <w:color w:val="000000"/>
+          </w:rPr>
+          <w:t>ia</w:t>
         </w:r>
       </w:hyperlink>
       <w:r>
@@ -7799,7 +8136,14 @@
           <w:rFonts w:ascii="Arial" w:eastAsia="Times New Roman" w:hAnsi="Arial" w:cs="Arial"/>
           <w:color w:val="000000"/>
         </w:rPr>
-        <w:t>), and the invention was developed and registered in Argentina.</w:t>
+        <w:t>). T</w:t>
+      </w:r>
+      <w:r>
+        <w:rPr>
+          <w:rFonts w:ascii="Arial" w:eastAsia="Times New Roman" w:hAnsi="Arial" w:cs="Arial"/>
+          <w:color w:val="000000"/>
+        </w:rPr>
+        <w:t>he invention was developed and registered in Argentina.</w:t>
       </w:r>
       <w:r>
         <w:rPr>
@@ -7826,7 +8170,7 @@
           <w:noProof/>
           <w:sz w:val="20"/>
           <w:szCs w:val="20"/>
-          <w:lang w:val="en-US"/>
+          <w:lang w:val="de-DE" w:eastAsia="de-DE"/>
         </w:rPr>
         <w:drawing>
           <wp:inline distT="0" distB="0" distL="0" distR="0" wp14:anchorId="269D71E2" wp14:editId="4BE0481A">
@@ -8315,7 +8659,7 @@
           <w:noProof/>
           <w:sz w:val="20"/>
           <w:szCs w:val="20"/>
-          <w:lang w:val="en-US"/>
+          <w:lang w:val="de-DE" w:eastAsia="de-DE"/>
         </w:rPr>
         <w:drawing>
           <wp:inline distT="0" distB="0" distL="0" distR="0" wp14:anchorId="40EB6D30" wp14:editId="19AE3D01">
@@ -8797,7 +9141,7 @@
           <w:noProof/>
           <w:sz w:val="20"/>
           <w:szCs w:val="20"/>
-          <w:lang w:val="en-US"/>
+          <w:lang w:val="de-DE" w:eastAsia="de-DE"/>
         </w:rPr>
         <w:drawing>
           <wp:inline distT="0" distB="0" distL="0" distR="0" wp14:anchorId="71CFA4E1" wp14:editId="71448340">
@@ -9333,7 +9677,7 @@
           <w:noProof/>
           <w:sz w:val="20"/>
           <w:szCs w:val="20"/>
-          <w:lang w:val="en-US"/>
+          <w:lang w:val="de-DE" w:eastAsia="de-DE"/>
         </w:rPr>
         <w:drawing>
           <wp:inline distT="0" distB="0" distL="0" distR="0" wp14:anchorId="68C2E77B" wp14:editId="618EE801">
@@ -9763,7 +10107,7 @@
           <w:color w:val="0000FF"/>
           <w:sz w:val="36"/>
           <w:szCs w:val="36"/>
-          <w:lang w:val="en-US"/>
+          <w:lang w:val="de-DE" w:eastAsia="de-DE"/>
         </w:rPr>
         <w:drawing>
           <wp:inline distT="0" distB="0" distL="0" distR="0" wp14:anchorId="67C69B37" wp14:editId="665F44E0">
@@ -10358,7 +10702,7 @@
       <w:r>
         <w:rPr>
           <w:noProof/>
-          <w:lang w:val="en-US"/>
+          <w:lang w:val="de-DE" w:eastAsia="de-DE"/>
         </w:rPr>
         <w:drawing>
           <wp:inline distT="0" distB="0" distL="0" distR="0" wp14:anchorId="25D4BA5F" wp14:editId="262158B7">
@@ -10723,7 +11067,13 @@
         <w:rPr>
           <w:rFonts w:ascii="Arial" w:hAnsi="Arial" w:cs="Arial"/>
         </w:rPr>
-        <w:t>With Calyx one can se how a Little change in a singularity can make another surface, in this case Calypso.</w:t>
+        <w:t>With Calyx one can se how a l</w:t>
+      </w:r>
+      <w:r>
+        <w:rPr>
+          <w:rFonts w:ascii="Arial" w:hAnsi="Arial" w:cs="Arial"/>
+        </w:rPr>
+        <w:t>ittle change in a singularity can make another surface, in this case Calypso.</w:t>
       </w:r>
     </w:p>
     <w:p>
@@ -11415,7 +11765,7 @@
           <w:rFonts w:ascii="Arial" w:eastAsia="Times New Roman" w:hAnsi="Arial" w:cs="Arial"/>
           <w:b/>
           <w:noProof/>
-          <w:lang w:val="en-US"/>
+          <w:lang w:val="de-DE" w:eastAsia="de-DE"/>
         </w:rPr>
         <w:drawing>
           <wp:inline distT="0" distB="0" distL="0" distR="0" wp14:anchorId="3DC611BA" wp14:editId="32D95FA7">
@@ -12162,7 +12512,7 @@
           <w:noProof/>
           <w:sz w:val="20"/>
           <w:szCs w:val="20"/>
-          <w:lang w:val="en-US"/>
+          <w:lang w:val="de-DE" w:eastAsia="de-DE"/>
         </w:rPr>
         <w:drawing>
           <wp:inline distT="0" distB="0" distL="0" distR="0" wp14:anchorId="1D66AFD8" wp14:editId="5AFD7D71">
@@ -12744,7 +13094,7 @@
           <w:noProof/>
           <w:sz w:val="20"/>
           <w:szCs w:val="20"/>
-          <w:lang w:val="en-US"/>
+          <w:lang w:val="de-DE" w:eastAsia="de-DE"/>
         </w:rPr>
         <w:drawing>
           <wp:inline distT="0" distB="0" distL="0" distR="0" wp14:anchorId="413CE612" wp14:editId="0CDBF3C7">
@@ -12831,7 +13181,21 @@
           <w:rFonts w:ascii="Arial" w:eastAsia="Times New Roman" w:hAnsi="Arial" w:cs="Arial"/>
           <w:color w:val="000000"/>
         </w:rPr>
-        <w:t>a donut! The holes algo have less importande in other ocassions. If there are or not bubbles (holes) in the magma room of a volcano, its eruption could be explosive or effusive. The same happens with the gas bubbles that are released by the bacterias of the Emmental cheese fermentation: they turn producing a cheese whole of holes.</w:t>
+        <w:t xml:space="preserve">a donut! The holes algo have less importande in other ocassions. If there are or not bubbles (holes) in the magma room of a volcano, its eruption could be explosive or effusive. The same happens with the gas bubbles that are released by the bacterias of the Emmental cheese fermentation: they turn producing a cheese </w:t>
+      </w:r>
+      <w:r>
+        <w:rPr>
+          <w:rFonts w:ascii="Arial" w:eastAsia="Times New Roman" w:hAnsi="Arial" w:cs="Arial"/>
+          <w:color w:val="000000"/>
+        </w:rPr>
+        <w:t>full</w:t>
+      </w:r>
+      <w:r>
+        <w:rPr>
+          <w:rFonts w:ascii="Arial" w:eastAsia="Times New Roman" w:hAnsi="Arial" w:cs="Arial"/>
+          <w:color w:val="000000"/>
+        </w:rPr>
+        <w:t xml:space="preserve"> of holes.</w:t>
       </w:r>
     </w:p>
     <w:p>
@@ -13215,7 +13579,7 @@
           <w:sz w:val="20"/>
           <w:szCs w:val="20"/>
         </w:rPr>
-        <w:br/>
+        <w:t xml:space="preserve"> </w:t>
       </w:r>
       <w:r>
         <w:rPr>
@@ -13451,7 +13815,7 @@
           <w:rFonts w:ascii="Arial" w:eastAsia="Times New Roman" w:hAnsi="Arial" w:cs="Arial"/>
           <w:noProof/>
           <w:color w:val="000000"/>
-          <w:lang w:val="en-US"/>
+          <w:lang w:val="de-DE" w:eastAsia="de-DE"/>
         </w:rPr>
         <w:drawing>
           <wp:inline distT="0" distB="0" distL="0" distR="0" wp14:anchorId="734E4254" wp14:editId="233F65F1">
@@ -13864,7 +14228,35 @@
           <w:rFonts w:ascii="Arial" w:eastAsia="Times New Roman" w:hAnsi="Arial" w:cs="Arial"/>
           <w:color w:val="000000"/>
         </w:rPr>
-        <w:t>The equation we show was discovered by Barth (1990) because the original of Toglitti is not easy to visualize.</w:t>
+        <w:t xml:space="preserve">The equation we show was discovered by Barth (1990) because the original </w:t>
+      </w:r>
+      <w:r>
+        <w:rPr>
+          <w:rFonts w:ascii="Arial" w:eastAsia="Times New Roman" w:hAnsi="Arial" w:cs="Arial"/>
+          <w:color w:val="000000"/>
+        </w:rPr>
+        <w:t xml:space="preserve">surface </w:t>
+      </w:r>
+      <w:r>
+        <w:rPr>
+          <w:rFonts w:ascii="Arial" w:eastAsia="Times New Roman" w:hAnsi="Arial" w:cs="Arial"/>
+          <w:color w:val="000000"/>
+        </w:rPr>
+        <w:t>of Togli</w:t>
+      </w:r>
+      <w:r>
+        <w:rPr>
+          <w:rFonts w:ascii="Arial" w:eastAsia="Times New Roman" w:hAnsi="Arial" w:cs="Arial"/>
+          <w:color w:val="000000"/>
+        </w:rPr>
+        <w:t>a</w:t>
+      </w:r>
+      <w:r>
+        <w:rPr>
+          <w:rFonts w:ascii="Arial" w:eastAsia="Times New Roman" w:hAnsi="Arial" w:cs="Arial"/>
+          <w:color w:val="000000"/>
+        </w:rPr>
+        <w:t>tti is not easy to visualize.</w:t>
       </w:r>
     </w:p>
     <w:p>
@@ -13887,7 +14279,7 @@
           <w:rFonts w:ascii="Arial" w:eastAsia="Times New Roman" w:hAnsi="Arial" w:cs="Arial"/>
           <w:noProof/>
           <w:color w:val="000000"/>
-          <w:lang w:val="en-US"/>
+          <w:lang w:val="de-DE" w:eastAsia="de-DE"/>
         </w:rPr>
         <w:drawing>
           <wp:inline distT="0" distB="0" distL="0" distR="0" wp14:anchorId="57D4E05B" wp14:editId="6937A179">
@@ -14088,7 +14480,14 @@
           <w:rFonts w:ascii="Arial" w:eastAsia="Times New Roman" w:hAnsi="Arial" w:cs="Arial"/>
           <w:color w:val="000000"/>
         </w:rPr>
-        <w:t>Built by Wold Barth in 1996, it’s a sixth grade surface with 65 singularity points of with 15 are in the infinity.</w:t>
+        <w:t>Built by Wolf</w:t>
+      </w:r>
+      <w:r>
+        <w:rPr>
+          <w:rFonts w:ascii="Arial" w:eastAsia="Times New Roman" w:hAnsi="Arial" w:cs="Arial"/>
+          <w:color w:val="000000"/>
+        </w:rPr>
+        <w:t xml:space="preserve"> Barth in 1996, it’s a sixth grade surface with 65 singularity points of with 15 are in the infinity.</w:t>
       </w:r>
     </w:p>
     <w:p>
@@ -14133,7 +14532,14 @@
           <w:rFonts w:ascii="Arial" w:eastAsia="Times New Roman" w:hAnsi="Arial" w:cs="Arial"/>
           <w:color w:val="000000"/>
         </w:rPr>
-        <w:t>Esta suferficie</w:t>
+        <w:t>Esta sup</w:t>
+      </w:r>
+      <w:r>
+        <w:rPr>
+          <w:rFonts w:ascii="Arial" w:eastAsia="Times New Roman" w:hAnsi="Arial" w:cs="Arial"/>
+          <w:color w:val="000000"/>
+        </w:rPr>
+        <w:t>erficie</w:t>
       </w:r>
       <w:r>
         <w:rPr>
@@ -14154,7 +14560,24 @@
           <w:rFonts w:ascii="Arial" w:hAnsi="Arial" w:cs="Times New Roman"/>
           <w:lang w:val="en-US"/>
         </w:rPr>
-        <w:t>s remarkable porque contiene el máximo número de singularidades que pueden</w:t>
+        <w:t xml:space="preserve">s </w:t>
+      </w:r>
+      <w:bookmarkStart w:id="0" w:name="_GoBack"/>
+      <w:bookmarkEnd w:id="0"/>
+      <w:r>
+        <w:rPr>
+          <w:rFonts w:ascii="Arial" w:hAnsi="Arial" w:cs="Times New Roman"/>
+          <w:highlight w:val="yellow"/>
+          <w:lang w:val="en-US"/>
+        </w:rPr>
+        <w:t>remarkable</w:t>
+      </w:r>
+      <w:r>
+        <w:rPr>
+          <w:rFonts w:ascii="Arial" w:hAnsi="Arial" w:cs="Times New Roman"/>
+          <w:lang w:val="en-US"/>
+        </w:rPr>
+        <w:t xml:space="preserve"> porque contiene el máximo número de singularidades que pueden</w:t>
       </w:r>
       <w:r>
         <w:rPr>
@@ -14465,7 +14888,7 @@
           <w:rFonts w:ascii="Arial" w:eastAsia="Times New Roman" w:hAnsi="Arial" w:cs="Arial"/>
           <w:noProof/>
           <w:color w:val="000000"/>
-          <w:lang w:val="en-US"/>
+          <w:lang w:val="de-DE" w:eastAsia="de-DE"/>
         </w:rPr>
         <w:drawing>
           <wp:inline distT="0" distB="0" distL="0" distR="0" wp14:anchorId="361CBA02" wp14:editId="0C557371">
@@ -14672,17 +15095,17 @@
     <w:lsdException w:name="Bibliography" w:uiPriority="37"/>
     <w:lsdException w:name="TOC Heading" w:uiPriority="39" w:qFormat="1"/>
   </w:latentStyles>
-  <w:style w:type="paragraph" w:default="1" w:styleId="Normal">
+  <w:style w:type="paragraph" w:default="1" w:styleId="Standard">
     <w:name w:val="Normal"/>
     <w:qFormat/>
   </w:style>
-  <w:style w:type="character" w:default="1" w:styleId="DefaultParagraphFont">
+  <w:style w:type="character" w:default="1" w:styleId="Absatzstandardschriftart">
     <w:name w:val="Default Paragraph Font"/>
     <w:uiPriority w:val="1"/>
     <w:semiHidden/>
     <w:unhideWhenUsed/>
   </w:style>
-  <w:style w:type="table" w:default="1" w:styleId="TableNormal">
+  <w:style w:type="table" w:default="1" w:styleId="NormaleTabelle">
     <w:name w:val="Normal Table"/>
     <w:uiPriority w:val="99"/>
     <w:semiHidden/>
@@ -14697,15 +15120,15 @@
       </w:tblCellMar>
     </w:tblPr>
   </w:style>
-  <w:style w:type="numbering" w:default="1" w:styleId="NoList">
+  <w:style w:type="numbering" w:default="1" w:styleId="KeineListe">
     <w:name w:val="No List"/>
     <w:uiPriority w:val="99"/>
     <w:semiHidden/>
     <w:unhideWhenUsed/>
   </w:style>
-  <w:style w:type="paragraph" w:styleId="NormalWeb">
+  <w:style w:type="paragraph" w:styleId="StandardWeb">
     <w:name w:val="Normal (Web)"/>
-    <w:basedOn w:val="Normal"/>
+    <w:basedOn w:val="Standard"/>
     <w:uiPriority w:val="99"/>
     <w:semiHidden/>
     <w:unhideWhenUsed/>
@@ -14719,9 +15142,9 @@
       <w:szCs w:val="20"/>
     </w:rPr>
   </w:style>
-  <w:style w:type="character" w:styleId="Hyperlink">
+  <w:style w:type="character" w:styleId="Link">
     <w:name w:val="Hyperlink"/>
-    <w:basedOn w:val="DefaultParagraphFont"/>
+    <w:basedOn w:val="Absatzstandardschriftart"/>
     <w:uiPriority w:val="99"/>
     <w:unhideWhenUsed/>
     <w:rsid w:val="0043041C"/>
@@ -14730,10 +15153,10 @@
       <w:u w:val="single"/>
     </w:rPr>
   </w:style>
-  <w:style w:type="paragraph" w:styleId="BalloonText">
+  <w:style w:type="paragraph" w:styleId="Sprechblasentext">
     <w:name w:val="Balloon Text"/>
-    <w:basedOn w:val="Normal"/>
-    <w:link w:val="BalloonTextChar"/>
+    <w:basedOn w:val="Standard"/>
+    <w:link w:val="SprechblasentextZeichen"/>
     <w:uiPriority w:val="99"/>
     <w:semiHidden/>
     <w:unhideWhenUsed/>
@@ -14744,10 +15167,10 @@
       <w:szCs w:val="18"/>
     </w:rPr>
   </w:style>
-  <w:style w:type="character" w:customStyle="1" w:styleId="BalloonTextChar">
-    <w:name w:val="Balloon Text Char"/>
-    <w:basedOn w:val="DefaultParagraphFont"/>
-    <w:link w:val="BalloonText"/>
+  <w:style w:type="character" w:customStyle="1" w:styleId="SprechblasentextZeichen">
+    <w:name w:val="Sprechblasentext Zeichen"/>
+    <w:basedOn w:val="Absatzstandardschriftart"/>
+    <w:link w:val="Sprechblasentext"/>
     <w:uiPriority w:val="99"/>
     <w:semiHidden/>
     <w:rsid w:val="0043041C"/>
@@ -14912,17 +15335,17 @@
     <w:lsdException w:name="Bibliography" w:uiPriority="37"/>
     <w:lsdException w:name="TOC Heading" w:uiPriority="39" w:qFormat="1"/>
   </w:latentStyles>
-  <w:style w:type="paragraph" w:default="1" w:styleId="Normal">
+  <w:style w:type="paragraph" w:default="1" w:styleId="Standard">
     <w:name w:val="Normal"/>
     <w:qFormat/>
   </w:style>
-  <w:style w:type="character" w:default="1" w:styleId="DefaultParagraphFont">
+  <w:style w:type="character" w:default="1" w:styleId="Absatzstandardschriftart">
     <w:name w:val="Default Paragraph Font"/>
     <w:uiPriority w:val="1"/>
     <w:semiHidden/>
     <w:unhideWhenUsed/>
   </w:style>
-  <w:style w:type="table" w:default="1" w:styleId="TableNormal">
+  <w:style w:type="table" w:default="1" w:styleId="NormaleTabelle">
     <w:name w:val="Normal Table"/>
     <w:uiPriority w:val="99"/>
     <w:semiHidden/>
@@ -14937,15 +15360,15 @@
       </w:tblCellMar>
     </w:tblPr>
   </w:style>
-  <w:style w:type="numbering" w:default="1" w:styleId="NoList">
+  <w:style w:type="numbering" w:default="1" w:styleId="KeineListe">
     <w:name w:val="No List"/>
     <w:uiPriority w:val="99"/>
     <w:semiHidden/>
     <w:unhideWhenUsed/>
   </w:style>
-  <w:style w:type="paragraph" w:styleId="NormalWeb">
+  <w:style w:type="paragraph" w:styleId="StandardWeb">
     <w:name w:val="Normal (Web)"/>
-    <w:basedOn w:val="Normal"/>
+    <w:basedOn w:val="Standard"/>
     <w:uiPriority w:val="99"/>
     <w:semiHidden/>
     <w:unhideWhenUsed/>
@@ -14959,9 +15382,9 @@
       <w:szCs w:val="20"/>
     </w:rPr>
   </w:style>
-  <w:style w:type="character" w:styleId="Hyperlink">
+  <w:style w:type="character" w:styleId="Link">
     <w:name w:val="Hyperlink"/>
-    <w:basedOn w:val="DefaultParagraphFont"/>
+    <w:basedOn w:val="Absatzstandardschriftart"/>
     <w:uiPriority w:val="99"/>
     <w:unhideWhenUsed/>
     <w:rsid w:val="0043041C"/>
@@ -14970,10 +15393,10 @@
       <w:u w:val="single"/>
     </w:rPr>
   </w:style>
-  <w:style w:type="paragraph" w:styleId="BalloonText">
+  <w:style w:type="paragraph" w:styleId="Sprechblasentext">
     <w:name w:val="Balloon Text"/>
-    <w:basedOn w:val="Normal"/>
-    <w:link w:val="BalloonTextChar"/>
+    <w:basedOn w:val="Standard"/>
+    <w:link w:val="SprechblasentextZeichen"/>
     <w:uiPriority w:val="99"/>
     <w:semiHidden/>
     <w:unhideWhenUsed/>
@@ -14984,10 +15407,10 @@
       <w:szCs w:val="18"/>
     </w:rPr>
   </w:style>
-  <w:style w:type="character" w:customStyle="1" w:styleId="BalloonTextChar">
-    <w:name w:val="Balloon Text Char"/>
-    <w:basedOn w:val="DefaultParagraphFont"/>
-    <w:link w:val="BalloonText"/>
+  <w:style w:type="character" w:customStyle="1" w:styleId="SprechblasentextZeichen">
+    <w:name w:val="Sprechblasentext Zeichen"/>
+    <w:basedOn w:val="Absatzstandardschriftart"/>
+    <w:link w:val="Sprechblasentext"/>
     <w:uiPriority w:val="99"/>
     <w:semiHidden/>
     <w:rsid w:val="0043041C"/>

</xml_diff>

<commit_message>
Progress in galleries interface.
</commit_message>
<xml_diff>
--- a/iSurfer/Galleries/iSurfer-Galleries.docx
+++ b/iSurfer/Galleries/iSurfer-Galleries.docx
@@ -372,7 +372,7 @@
           <w:noProof/>
           <w:sz w:val="20"/>
           <w:szCs w:val="20"/>
-          <w:lang w:val="de-DE" w:eastAsia="de-DE"/>
+          <w:lang w:val="en-US"/>
         </w:rPr>
         <w:lastRenderedPageBreak/>
         <w:drawing>
@@ -584,11 +584,21 @@
     </w:p>
     <w:p>
       <w:pPr>
-        <w:rPr>
-          <w:rFonts w:ascii="Arial" w:eastAsia="Times New Roman" w:hAnsi="Arial" w:cs="Arial"/>
-          <w:color w:val="000000"/>
-        </w:rPr>
-      </w:pPr>
+        <w:tabs>
+          <w:tab w:val="left" w:pos="5626"/>
+        </w:tabs>
+        <w:rPr>
+          <w:rFonts w:ascii="Arial" w:eastAsia="Times New Roman" w:hAnsi="Arial" w:cs="Arial"/>
+          <w:color w:val="000000"/>
+        </w:rPr>
+      </w:pPr>
+      <w:r>
+        <w:rPr>
+          <w:rFonts w:ascii="Arial" w:eastAsia="Times New Roman" w:hAnsi="Arial" w:cs="Arial"/>
+          <w:color w:val="000000"/>
+        </w:rPr>
+        <w:tab/>
+      </w:r>
     </w:p>
     <w:p>
       <w:pPr>
@@ -1266,7 +1276,7 @@
           <w:noProof/>
           <w:sz w:val="20"/>
           <w:szCs w:val="20"/>
-          <w:lang w:val="de-DE" w:eastAsia="de-DE"/>
+          <w:lang w:val="en-US"/>
         </w:rPr>
         <w:drawing>
           <wp:inline distT="0" distB="0" distL="0" distR="0" wp14:anchorId="06D0B040" wp14:editId="0F064C6A">
@@ -1331,7 +1341,7 @@
           <w:noProof/>
           <w:sz w:val="20"/>
           <w:szCs w:val="20"/>
-          <w:lang w:val="de-DE" w:eastAsia="de-DE"/>
+          <w:lang w:val="en-US"/>
         </w:rPr>
         <w:drawing>
           <wp:inline distT="0" distB="0" distL="0" distR="0" wp14:anchorId="7FAE24B8" wp14:editId="56C3991C">
@@ -1486,7 +1496,21 @@
           <w:rFonts w:ascii="Arial" w:eastAsia="Times New Roman" w:hAnsi="Arial" w:cs="Arial"/>
           <w:color w:val="000000"/>
         </w:rPr>
-        <w:t>De una círculo se puede obtener un cilindro usando la misma ecuación en el espacio. La vemos cuando rotamos los ejes.</w:t>
+        <w:t>D</w:t>
+      </w:r>
+      <w:r>
+        <w:rPr>
+          <w:rFonts w:ascii="Arial" w:eastAsia="Times New Roman" w:hAnsi="Arial" w:cs="Arial"/>
+          <w:color w:val="000000"/>
+        </w:rPr>
+        <w:t>e un</w:t>
+      </w:r>
+      <w:r>
+        <w:rPr>
+          <w:rFonts w:ascii="Arial" w:eastAsia="Times New Roman" w:hAnsi="Arial" w:cs="Arial"/>
+          <w:color w:val="000000"/>
+        </w:rPr>
+        <w:t xml:space="preserve"> círculo se puede obtener un cilindro usando la misma ecuación en el espacio. La vemos cuando rotamos los ejes.</w:t>
       </w:r>
     </w:p>
     <w:p>
@@ -1931,7 +1955,7 @@
           <w:iCs/>
           <w:color w:val="000000"/>
         </w:rPr>
-        <w:t>A cilinder if formed by infinite poins of a circle one after the other</w:t>
+        <w:t>A cy</w:t>
       </w:r>
       <w:r>
         <w:rPr>
@@ -1939,6 +1963,14 @@
           <w:iCs/>
           <w:color w:val="000000"/>
         </w:rPr>
+        <w:t>linder if formed by infinite poins of a circle one after the other</w:t>
+      </w:r>
+      <w:r>
+        <w:rPr>
+          <w:rFonts w:ascii="Arial" w:eastAsia="Times New Roman" w:hAnsi="Arial" w:cs="Arial"/>
+          <w:iCs/>
+          <w:color w:val="000000"/>
+        </w:rPr>
         <w:t xml:space="preserve">. When rotating the view, the values of z </w:t>
       </w:r>
       <w:r>
@@ -1955,7 +1987,25 @@
           <w:iCs/>
           <w:color w:val="000000"/>
         </w:rPr>
-        <w:t xml:space="preserve"> come into play, which are arbitrary (because z doesn’t take part in the equation) and forms a tube (cilinder). </w:t>
+        <w:t xml:space="preserve"> come into play, which are arbitrary (because z doesn’t take part in the </w:t>
+      </w:r>
+      <w:r>
+        <w:rPr>
+          <w:rFonts w:ascii="Arial" w:eastAsia="Times New Roman" w:hAnsi="Arial" w:cs="Arial"/>
+          <w:iCs/>
+          <w:color w:val="000000"/>
+        </w:rPr>
+        <w:t>equation) and forms a tube (cily</w:t>
+      </w:r>
+      <w:bookmarkStart w:id="0" w:name="_GoBack"/>
+      <w:bookmarkEnd w:id="0"/>
+      <w:r>
+        <w:rPr>
+          <w:rFonts w:ascii="Arial" w:eastAsia="Times New Roman" w:hAnsi="Arial" w:cs="Arial"/>
+          <w:iCs/>
+          <w:color w:val="000000"/>
+        </w:rPr>
+        <w:t xml:space="preserve">nder). </w:t>
       </w:r>
       <w:r>
         <w:rPr>
@@ -2004,7 +2054,7 @@
           <w:noProof/>
           <w:sz w:val="20"/>
           <w:szCs w:val="20"/>
-          <w:lang w:val="de-DE" w:eastAsia="de-DE"/>
+          <w:lang w:val="en-US"/>
         </w:rPr>
         <w:drawing>
           <wp:inline distT="0" distB="0" distL="0" distR="0" wp14:anchorId="4640F7E0" wp14:editId="52A4E0F5">
@@ -2070,7 +2120,7 @@
           <w:noProof/>
           <w:sz w:val="20"/>
           <w:szCs w:val="20"/>
-          <w:lang w:val="de-DE" w:eastAsia="de-DE"/>
+          <w:lang w:val="en-US"/>
         </w:rPr>
         <w:drawing>
           <wp:inline distT="0" distB="0" distL="0" distR="0" wp14:anchorId="2A390303" wp14:editId="3228BA16">
@@ -2638,7 +2688,7 @@
           <w:noProof/>
           <w:sz w:val="20"/>
           <w:szCs w:val="20"/>
-          <w:lang w:val="de-DE" w:eastAsia="de-DE"/>
+          <w:lang w:val="en-US"/>
         </w:rPr>
         <w:drawing>
           <wp:inline distT="0" distB="0" distL="0" distR="0" wp14:anchorId="61A6A5E2" wp14:editId="37563BD6">
@@ -3209,7 +3259,7 @@
           <w:noProof/>
           <w:sz w:val="20"/>
           <w:szCs w:val="20"/>
-          <w:lang w:val="de-DE" w:eastAsia="de-DE"/>
+          <w:lang w:val="en-US"/>
         </w:rPr>
         <w:drawing>
           <wp:inline distT="0" distB="0" distL="0" distR="0" wp14:anchorId="3C3AB1D9" wp14:editId="6E783A6D">
@@ -3723,7 +3773,7 @@
           <w:noProof/>
           <w:sz w:val="20"/>
           <w:szCs w:val="20"/>
-          <w:lang w:val="de-DE" w:eastAsia="de-DE"/>
+          <w:lang w:val="en-US"/>
         </w:rPr>
         <w:drawing>
           <wp:inline distT="0" distB="0" distL="0" distR="0" wp14:anchorId="64045AE8" wp14:editId="4A947A80">
@@ -4238,7 +4288,7 @@
           <w:noProof/>
           <w:sz w:val="20"/>
           <w:szCs w:val="20"/>
-          <w:lang w:val="de-DE" w:eastAsia="de-DE"/>
+          <w:lang w:val="en-US"/>
         </w:rPr>
         <w:drawing>
           <wp:inline distT="0" distB="0" distL="0" distR="0" wp14:anchorId="7146E014" wp14:editId="57E7F46B">
@@ -4762,7 +4812,7 @@
           <w:noProof/>
           <w:sz w:val="20"/>
           <w:szCs w:val="20"/>
-          <w:lang w:val="de-DE" w:eastAsia="de-DE"/>
+          <w:lang w:val="en-US"/>
         </w:rPr>
         <w:drawing>
           <wp:inline distT="0" distB="0" distL="0" distR="0" wp14:anchorId="0BE0B7AB" wp14:editId="3AE0D9BD">
@@ -5554,7 +5604,7 @@
           <w:noProof/>
           <w:sz w:val="20"/>
           <w:szCs w:val="20"/>
-          <w:lang w:val="de-DE" w:eastAsia="de-DE"/>
+          <w:lang w:val="en-US"/>
         </w:rPr>
         <w:drawing>
           <wp:inline distT="0" distB="0" distL="0" distR="0" wp14:anchorId="31AD4EEB" wp14:editId="75091E2C">
@@ -5954,7 +6004,7 @@
       <w:hyperlink r:id="rId18" w:history="1">
         <w:r>
           <w:rPr>
-            <w:rStyle w:val="Link"/>
+            <w:rStyle w:val="Hyperlink"/>
             <w:rFonts w:ascii="Arial" w:hAnsi="Arial" w:cs="Arial"/>
             <w:highlight w:val="yellow"/>
           </w:rPr>
@@ -6009,7 +6059,7 @@
           <w:noProof/>
           <w:sz w:val="20"/>
           <w:szCs w:val="20"/>
-          <w:lang w:val="de-DE" w:eastAsia="de-DE"/>
+          <w:lang w:val="en-US"/>
         </w:rPr>
         <w:drawing>
           <wp:inline distT="0" distB="0" distL="0" distR="0" wp14:anchorId="2FC09F1A" wp14:editId="6A1D26EB">
@@ -6679,7 +6729,7 @@
           <w:noProof/>
           <w:sz w:val="20"/>
           <w:szCs w:val="20"/>
-          <w:lang w:val="de-DE" w:eastAsia="de-DE"/>
+          <w:lang w:val="en-US"/>
         </w:rPr>
         <w:drawing>
           <wp:inline distT="0" distB="0" distL="0" distR="0" wp14:anchorId="6C169DC2" wp14:editId="2EEB89C1">
@@ -7136,7 +7186,7 @@
           <w:rFonts w:ascii="Arial" w:eastAsia="Times New Roman" w:hAnsi="Arial" w:cs="Arial"/>
           <w:b/>
           <w:noProof/>
-          <w:lang w:val="de-DE" w:eastAsia="de-DE"/>
+          <w:lang w:val="en-US"/>
         </w:rPr>
         <w:drawing>
           <wp:inline distT="0" distB="0" distL="0" distR="0" wp14:anchorId="7328D485" wp14:editId="5CB9A517">
@@ -7574,7 +7624,7 @@
           <w:noProof/>
           <w:sz w:val="20"/>
           <w:szCs w:val="20"/>
-          <w:lang w:val="de-DE" w:eastAsia="de-DE"/>
+          <w:lang w:val="en-US"/>
         </w:rPr>
         <w:drawing>
           <wp:inline distT="0" distB="0" distL="0" distR="0" wp14:anchorId="62D0058D" wp14:editId="0ACF67FF">
@@ -8170,7 +8220,7 @@
           <w:noProof/>
           <w:sz w:val="20"/>
           <w:szCs w:val="20"/>
-          <w:lang w:val="de-DE" w:eastAsia="de-DE"/>
+          <w:lang w:val="en-US"/>
         </w:rPr>
         <w:drawing>
           <wp:inline distT="0" distB="0" distL="0" distR="0" wp14:anchorId="269D71E2" wp14:editId="4BE0481A">
@@ -8659,7 +8709,7 @@
           <w:noProof/>
           <w:sz w:val="20"/>
           <w:szCs w:val="20"/>
-          <w:lang w:val="de-DE" w:eastAsia="de-DE"/>
+          <w:lang w:val="en-US"/>
         </w:rPr>
         <w:drawing>
           <wp:inline distT="0" distB="0" distL="0" distR="0" wp14:anchorId="40EB6D30" wp14:editId="19AE3D01">
@@ -9141,7 +9191,7 @@
           <w:noProof/>
           <w:sz w:val="20"/>
           <w:szCs w:val="20"/>
-          <w:lang w:val="de-DE" w:eastAsia="de-DE"/>
+          <w:lang w:val="en-US"/>
         </w:rPr>
         <w:drawing>
           <wp:inline distT="0" distB="0" distL="0" distR="0" wp14:anchorId="71CFA4E1" wp14:editId="71448340">
@@ -9677,7 +9727,7 @@
           <w:noProof/>
           <w:sz w:val="20"/>
           <w:szCs w:val="20"/>
-          <w:lang w:val="de-DE" w:eastAsia="de-DE"/>
+          <w:lang w:val="en-US"/>
         </w:rPr>
         <w:drawing>
           <wp:inline distT="0" distB="0" distL="0" distR="0" wp14:anchorId="68C2E77B" wp14:editId="618EE801">
@@ -10107,7 +10157,7 @@
           <w:color w:val="0000FF"/>
           <w:sz w:val="36"/>
           <w:szCs w:val="36"/>
-          <w:lang w:val="de-DE" w:eastAsia="de-DE"/>
+          <w:lang w:val="en-US"/>
         </w:rPr>
         <w:drawing>
           <wp:inline distT="0" distB="0" distL="0" distR="0" wp14:anchorId="67C69B37" wp14:editId="665F44E0">
@@ -10702,7 +10752,7 @@
       <w:r>
         <w:rPr>
           <w:noProof/>
-          <w:lang w:val="de-DE" w:eastAsia="de-DE"/>
+          <w:lang w:val="en-US"/>
         </w:rPr>
         <w:drawing>
           <wp:inline distT="0" distB="0" distL="0" distR="0" wp14:anchorId="25D4BA5F" wp14:editId="262158B7">
@@ -10828,7 +10878,6 @@
           <w:lang w:val="en-US"/>
         </w:rPr>
       </w:pPr>
-      <w:proofErr w:type="gramStart"/>
       <w:r>
         <w:rPr>
           <w:rFonts w:ascii="Arial" w:hAnsi="Arial" w:cs="Arial"/>
@@ -10836,17 +10885,7 @@
           <w:szCs w:val="36"/>
           <w:lang w:val="en-US"/>
         </w:rPr>
-        <w:t>x</w:t>
-      </w:r>
-      <w:proofErr w:type="gramEnd"/>
-      <w:r>
-        <w:rPr>
-          <w:rFonts w:ascii="Arial" w:hAnsi="Arial" w:cs="Arial"/>
-          <w:sz w:val="36"/>
-          <w:szCs w:val="36"/>
-          <w:lang w:val="en-US"/>
-        </w:rPr>
-        <w:t>^</w:t>
+        <w:t>x^</w:t>
       </w:r>
       <w:r>
         <w:rPr>
@@ -10984,23 +11023,7 @@
           <w:rFonts w:ascii="Arial" w:hAnsi="Arial" w:cs="Arial"/>
           <w:lang w:val="en-US"/>
         </w:rPr>
-        <w:t xml:space="preserve">Con Calyx se ve cómo con </w:t>
-      </w:r>
-      <w:proofErr w:type="gramStart"/>
-      <w:r>
-        <w:rPr>
-          <w:rFonts w:ascii="Arial" w:hAnsi="Arial" w:cs="Arial"/>
-          <w:lang w:val="en-US"/>
-        </w:rPr>
-        <w:t>un</w:t>
-      </w:r>
-      <w:proofErr w:type="gramEnd"/>
-      <w:r>
-        <w:rPr>
-          <w:rFonts w:ascii="Arial" w:hAnsi="Arial" w:cs="Arial"/>
-          <w:lang w:val="en-US"/>
-        </w:rPr>
-        <w:t xml:space="preserve"> pequeño cambio en una singularidad puedo obtener otra superficie, </w:t>
+        <w:t xml:space="preserve">Con Calyx se ve cómo con un pequeño cambio en una singularidad puedo obtener otra superficie, </w:t>
       </w:r>
       <w:r>
         <w:rPr>
@@ -11156,95 +11179,70 @@
           <w:rFonts w:ascii="Arial" w:hAnsi="Arial" w:cs="Arial"/>
           <w:lang w:val="en-US"/>
         </w:rPr>
+        <w:t xml:space="preserve"> un cilindro, y ¡Caly</w:t>
+      </w:r>
+      <w:r>
+        <w:rPr>
+          <w:rFonts w:ascii="Arial" w:hAnsi="Arial" w:cs="Arial"/>
+          <w:lang w:val="en-US"/>
+        </w:rPr>
+        <w:t>x se</w:t>
+      </w:r>
+      <w:r>
+        <w:rPr>
+          <w:rFonts w:ascii="Arial" w:hAnsi="Arial" w:cs="Arial"/>
+          <w:lang w:val="en-US"/>
+        </w:rPr>
         <w:t xml:space="preserve"> </w:t>
       </w:r>
-      <w:proofErr w:type="gramStart"/>
       <w:r>
         <w:rPr>
           <w:rFonts w:ascii="Arial" w:hAnsi="Arial" w:cs="Arial"/>
           <w:lang w:val="en-US"/>
         </w:rPr>
-        <w:t>un</w:t>
-      </w:r>
-      <w:proofErr w:type="gramEnd"/>
+        <w:t>transforma en Cal</w:t>
+      </w:r>
       <w:r>
         <w:rPr>
           <w:rFonts w:ascii="Arial" w:hAnsi="Arial" w:cs="Arial"/>
           <w:lang w:val="en-US"/>
         </w:rPr>
-        <w:t xml:space="preserve"> cilindro, y ¡Caly</w:t>
+        <w:t>ypso</w:t>
       </w:r>
       <w:r>
         <w:rPr>
           <w:rFonts w:ascii="Arial" w:hAnsi="Arial" w:cs="Arial"/>
           <w:lang w:val="en-US"/>
         </w:rPr>
-        <w:t>x se</w:t>
+        <w:t>! Si vuelves</w:t>
       </w:r>
       <w:r>
         <w:rPr>
           <w:rFonts w:ascii="Arial" w:hAnsi="Arial" w:cs="Arial"/>
           <w:lang w:val="en-US"/>
         </w:rPr>
-        <w:t xml:space="preserve"> </w:t>
+        <w:t xml:space="preserve"> a contemplar a Calypso</w:t>
       </w:r>
       <w:r>
         <w:rPr>
           <w:rFonts w:ascii="Arial" w:hAnsi="Arial" w:cs="Arial"/>
           <w:lang w:val="en-US"/>
         </w:rPr>
-        <w:t>transforma en Cal</w:t>
+        <w:t xml:space="preserve"> no </w:t>
       </w:r>
       <w:r>
         <w:rPr>
           <w:rFonts w:ascii="Arial" w:hAnsi="Arial" w:cs="Arial"/>
           <w:lang w:val="en-US"/>
         </w:rPr>
-        <w:t>ypso</w:t>
+        <w:t xml:space="preserve">verás </w:t>
       </w:r>
       <w:r>
         <w:rPr>
           <w:rFonts w:ascii="Arial" w:hAnsi="Arial" w:cs="Arial"/>
           <w:lang w:val="en-US"/>
         </w:rPr>
-        <w:t>! Si vuelves</w:t>
-      </w:r>
-      <w:r>
-        <w:rPr>
-          <w:rFonts w:ascii="Arial" w:hAnsi="Arial" w:cs="Arial"/>
-          <w:lang w:val="en-US"/>
-        </w:rPr>
-        <w:t xml:space="preserve"> a contemplar a Calypso</w:t>
-      </w:r>
-      <w:r>
-        <w:rPr>
-          <w:rFonts w:ascii="Arial" w:hAnsi="Arial" w:cs="Arial"/>
-          <w:lang w:val="en-US"/>
-        </w:rPr>
-        <w:t xml:space="preserve"> no </w:t>
-      </w:r>
-      <w:r>
-        <w:rPr>
-          <w:rFonts w:ascii="Arial" w:hAnsi="Arial" w:cs="Arial"/>
-          <w:lang w:val="en-US"/>
-        </w:rPr>
-        <w:t xml:space="preserve">verás </w:t>
-      </w:r>
-      <w:proofErr w:type="gramStart"/>
-      <w:r>
-        <w:rPr>
-          <w:rFonts w:ascii="Arial" w:hAnsi="Arial" w:cs="Arial"/>
-          <w:lang w:val="en-US"/>
-        </w:rPr>
-        <w:t>este</w:t>
-      </w:r>
-      <w:proofErr w:type="gramEnd"/>
-      <w:r>
-        <w:rPr>
-          <w:rFonts w:ascii="Arial" w:hAnsi="Arial" w:cs="Arial"/>
-          <w:lang w:val="en-US"/>
-        </w:rPr>
-        <w:t xml:space="preserve"> cilindro porque habita en dimensiones</w:t>
+        <w:t>este cilindro porque habita en dimensiones</w:t>
       </w:r>
       <w:r>
         <w:rPr>
@@ -11363,29 +11361,62 @@
           <w:rFonts w:ascii="Arial" w:hAnsi="Arial" w:cs="Arial"/>
           <w:lang w:val="en-US"/>
         </w:rPr>
-        <w:t xml:space="preserve">en </w:t>
-      </w:r>
-      <w:proofErr w:type="gramStart"/>
+        <w:t>en un espacio 5-dimensional</w:t>
+      </w:r>
       <w:r>
         <w:rPr>
           <w:rFonts w:ascii="Arial" w:hAnsi="Arial" w:cs="Arial"/>
           <w:lang w:val="en-US"/>
         </w:rPr>
-        <w:t>un</w:t>
-      </w:r>
-      <w:proofErr w:type="gramEnd"/>
+        <w:t xml:space="preserve"> </w:t>
+      </w:r>
       <w:r>
         <w:rPr>
           <w:rFonts w:ascii="Arial" w:hAnsi="Arial" w:cs="Arial"/>
           <w:lang w:val="en-US"/>
         </w:rPr>
-        <w:t xml:space="preserve"> espacio 5-dimensional</w:t>
+        <w:t>la superficie del cilindro se contrae</w:t>
       </w:r>
       <w:r>
         <w:rPr>
           <w:rFonts w:ascii="Arial" w:hAnsi="Arial" w:cs="Arial"/>
           <w:lang w:val="en-US"/>
         </w:rPr>
+        <w:t xml:space="preserve"> a la recta singular de Caly</w:t>
+      </w:r>
+      <w:r>
+        <w:rPr>
+          <w:rFonts w:ascii="Arial" w:hAnsi="Arial" w:cs="Arial"/>
+          <w:lang w:val="en-US"/>
+        </w:rPr>
+        <w:t>x. D</w:t>
+      </w:r>
+      <w:r>
+        <w:rPr>
+          <w:rFonts w:ascii="Arial" w:hAnsi="Arial" w:cs="Arial"/>
+          <w:lang w:val="en-US"/>
+        </w:rPr>
+        <w:t>e</w:t>
+      </w:r>
+      <w:r>
+        <w:rPr>
+          <w:rFonts w:ascii="Arial" w:hAnsi="Arial" w:cs="Arial"/>
+          <w:lang w:val="en-US"/>
+        </w:rPr>
+        <w:t xml:space="preserve"> este modo ¡Caly</w:t>
+      </w:r>
+      <w:r>
+        <w:rPr>
+          <w:rFonts w:ascii="Arial" w:hAnsi="Arial" w:cs="Arial"/>
+          <w:lang w:val="en-US"/>
+        </w:rPr>
+        <w:t>x es la sombra de</w:t>
+      </w:r>
+      <w:r>
+        <w:rPr>
+          <w:rFonts w:ascii="Arial" w:hAnsi="Arial" w:cs="Arial"/>
+          <w:lang w:val="en-US"/>
+        </w:rPr>
         <w:t xml:space="preserve"> </w:t>
       </w:r>
       <w:r>
@@ -11393,58 +11424,63 @@
           <w:rFonts w:ascii="Arial" w:hAnsi="Arial" w:cs="Arial"/>
           <w:lang w:val="en-US"/>
         </w:rPr>
-        <w:t>la superficie del cilindro se contrae</w:t>
+        <w:t>Cal</w:t>
       </w:r>
       <w:r>
         <w:rPr>
           <w:rFonts w:ascii="Arial" w:hAnsi="Arial" w:cs="Arial"/>
           <w:lang w:val="en-US"/>
         </w:rPr>
-        <w:t xml:space="preserve"> a la recta singular de Caly</w:t>
+        <w:t>ypso</w:t>
       </w:r>
       <w:r>
         <w:rPr>
           <w:rFonts w:ascii="Arial" w:hAnsi="Arial" w:cs="Arial"/>
           <w:lang w:val="en-US"/>
         </w:rPr>
-        <w:t>x. D</w:t>
+        <w:t>!</w:t>
       </w:r>
       <w:r>
         <w:rPr>
           <w:rFonts w:ascii="Arial" w:hAnsi="Arial" w:cs="Arial"/>
           <w:lang w:val="en-US"/>
         </w:rPr>
-        <w:t>e</w:t>
+        <w:t xml:space="preserve"> </w:t>
       </w:r>
       <w:r>
         <w:rPr>
           <w:rFonts w:ascii="Arial" w:hAnsi="Arial" w:cs="Arial"/>
           <w:lang w:val="en-US"/>
         </w:rPr>
+        <w:t>Un resultado sorprendente del matemático</w:t>
+      </w:r>
+      <w:r>
+        <w:rPr>
+          <w:rFonts w:ascii="Arial" w:hAnsi="Arial" w:cs="Arial"/>
+          <w:lang w:val="en-US"/>
+        </w:rPr>
         <w:t xml:space="preserve"> </w:t>
       </w:r>
-      <w:proofErr w:type="gramStart"/>
       <w:r>
         <w:rPr>
           <w:rFonts w:ascii="Arial" w:hAnsi="Arial" w:cs="Arial"/>
           <w:lang w:val="en-US"/>
         </w:rPr>
-        <w:t>este</w:t>
-      </w:r>
-      <w:proofErr w:type="gramEnd"/>
+        <w:t>Heisuke Hironaka afirma</w:t>
+      </w:r>
       <w:r>
         <w:rPr>
           <w:rFonts w:ascii="Arial" w:hAnsi="Arial" w:cs="Arial"/>
           <w:lang w:val="en-US"/>
         </w:rPr>
-        <w:t xml:space="preserve"> modo ¡Caly</w:t>
+        <w:t xml:space="preserve"> </w:t>
       </w:r>
       <w:r>
         <w:rPr>
           <w:rFonts w:ascii="Arial" w:hAnsi="Arial" w:cs="Arial"/>
           <w:lang w:val="en-US"/>
         </w:rPr>
-        <w:t>x es la sombra de</w:t>
+        <w:t>que cualquier superficie con alguna</w:t>
       </w:r>
       <w:r>
         <w:rPr>
@@ -11458,107 +11494,21 @@
           <w:rFonts w:ascii="Arial" w:hAnsi="Arial" w:cs="Arial"/>
           <w:lang w:val="en-US"/>
         </w:rPr>
-        <w:t>Cal</w:t>
+        <w:t>singularidad es la sombra de</w:t>
       </w:r>
       <w:r>
         <w:rPr>
           <w:rFonts w:ascii="Arial" w:hAnsi="Arial" w:cs="Arial"/>
           <w:lang w:val="en-US"/>
         </w:rPr>
-        <w:t>ypso</w:t>
+        <w:t xml:space="preserve"> </w:t>
       </w:r>
       <w:r>
         <w:rPr>
           <w:rFonts w:ascii="Arial" w:hAnsi="Arial" w:cs="Arial"/>
           <w:lang w:val="en-US"/>
         </w:rPr>
-        <w:t>!</w:t>
-      </w:r>
-      <w:r>
-        <w:rPr>
-          <w:rFonts w:ascii="Arial" w:hAnsi="Arial" w:cs="Arial"/>
-          <w:lang w:val="en-US"/>
-        </w:rPr>
-        <w:t xml:space="preserve"> </w:t>
-      </w:r>
-      <w:r>
-        <w:rPr>
-          <w:rFonts w:ascii="Arial" w:hAnsi="Arial" w:cs="Arial"/>
-          <w:lang w:val="en-US"/>
-        </w:rPr>
-        <w:t>Un resultado sorprendente del matemático</w:t>
-      </w:r>
-      <w:r>
-        <w:rPr>
-          <w:rFonts w:ascii="Arial" w:hAnsi="Arial" w:cs="Arial"/>
-          <w:lang w:val="en-US"/>
-        </w:rPr>
-        <w:t xml:space="preserve"> </w:t>
-      </w:r>
-      <w:r>
-        <w:rPr>
-          <w:rFonts w:ascii="Arial" w:hAnsi="Arial" w:cs="Arial"/>
-          <w:lang w:val="en-US"/>
-        </w:rPr>
-        <w:t>Heisuke Hironaka afirma</w:t>
-      </w:r>
-      <w:r>
-        <w:rPr>
-          <w:rFonts w:ascii="Arial" w:hAnsi="Arial" w:cs="Arial"/>
-          <w:lang w:val="en-US"/>
-        </w:rPr>
-        <w:t xml:space="preserve"> </w:t>
-      </w:r>
-      <w:r>
-        <w:rPr>
-          <w:rFonts w:ascii="Arial" w:hAnsi="Arial" w:cs="Arial"/>
-          <w:lang w:val="en-US"/>
-        </w:rPr>
-        <w:t>que cualquier superficie con alguna</w:t>
-      </w:r>
-      <w:r>
-        <w:rPr>
-          <w:rFonts w:ascii="Arial" w:hAnsi="Arial" w:cs="Arial"/>
-          <w:lang w:val="en-US"/>
-        </w:rPr>
-        <w:t xml:space="preserve"> </w:t>
-      </w:r>
-      <w:r>
-        <w:rPr>
-          <w:rFonts w:ascii="Arial" w:hAnsi="Arial" w:cs="Arial"/>
-          <w:lang w:val="en-US"/>
-        </w:rPr>
-        <w:t>singularidad es la sombra de</w:t>
-      </w:r>
-      <w:r>
-        <w:rPr>
-          <w:rFonts w:ascii="Arial" w:hAnsi="Arial" w:cs="Arial"/>
-          <w:lang w:val="en-US"/>
-        </w:rPr>
-        <w:t xml:space="preserve"> </w:t>
-      </w:r>
-      <w:r>
-        <w:rPr>
-          <w:rFonts w:ascii="Arial" w:hAnsi="Arial" w:cs="Arial"/>
-          <w:lang w:val="en-US"/>
-        </w:rPr>
-        <w:t xml:space="preserve">alguna superficie </w:t>
-      </w:r>
-      <w:proofErr w:type="gramStart"/>
-      <w:r>
-        <w:rPr>
-          <w:rFonts w:ascii="Arial" w:hAnsi="Arial" w:cs="Arial"/>
-          <w:lang w:val="en-US"/>
-        </w:rPr>
-        <w:t>lisa</w:t>
-      </w:r>
-      <w:proofErr w:type="gramEnd"/>
-      <w:r>
-        <w:rPr>
-          <w:rFonts w:ascii="Arial" w:hAnsi="Arial" w:cs="Arial"/>
-          <w:lang w:val="en-US"/>
-        </w:rPr>
-        <w:t>, es decir, sin</w:t>
+        <w:t>alguna superficie lisa, es decir, sin</w:t>
       </w:r>
       <w:r>
         <w:rPr>
@@ -11651,7 +11601,6 @@
           <w:lang w:val="en-US"/>
         </w:rPr>
       </w:pPr>
-      <w:proofErr w:type="gramStart"/>
       <w:r>
         <w:rPr>
           <w:rFonts w:ascii="Arial" w:hAnsi="Arial" w:cs="Arial"/>
@@ -11664,108 +11613,100 @@
           <w:rFonts w:ascii="Arial" w:hAnsi="Arial" w:cs="Arial"/>
           <w:lang w:val="en-US"/>
         </w:rPr>
-        <w:t>trapa</w:t>
-      </w:r>
-      <w:proofErr w:type="gramEnd"/>
-      <w:r>
-        <w:rPr>
-          <w:rFonts w:ascii="Arial" w:hAnsi="Arial" w:cs="Arial"/>
+        <w:t>trapa las sombras de realidades de dimensión superior.</w:t>
+      </w:r>
+    </w:p>
+    <w:p>
+      <w:pPr>
+        <w:spacing w:after="240"/>
+        <w:rPr>
+          <w:rFonts w:ascii="Arial" w:eastAsia="Times New Roman" w:hAnsi="Arial" w:cs="Arial"/>
+          <w:b/>
+        </w:rPr>
+      </w:pPr>
+    </w:p>
+    <w:p>
+      <w:pPr>
+        <w:spacing w:after="240"/>
+        <w:rPr>
+          <w:rFonts w:ascii="Arial" w:eastAsia="Times New Roman" w:hAnsi="Arial" w:cs="Arial"/>
+        </w:rPr>
+      </w:pPr>
+      <w:r>
+        <w:rPr>
+          <w:rFonts w:ascii="Arial" w:eastAsia="Times New Roman" w:hAnsi="Arial" w:cs="Arial"/>
+          <w:b/>
+        </w:rPr>
+        <w:t>Detailed description:</w:t>
+      </w:r>
+      <w:r>
+        <w:rPr>
+          <w:rFonts w:ascii="Arial" w:eastAsia="Times New Roman" w:hAnsi="Arial" w:cs="Arial"/>
+          <w:b/>
+        </w:rPr>
+        <w:br/>
+      </w:r>
+      <w:r>
+        <w:rPr>
+          <w:rFonts w:ascii="Arial" w:eastAsia="Times New Roman" w:hAnsi="Arial" w:cs="Arial"/>
+        </w:rPr>
+        <w:t>The singular points in Calyx belong to the y axis. If we explode this straight line, we get a cylinder, and Calyx transforms to Calypso! If you watch again Calypso you won’t see this cylinder because it lives in superior dimensions, and only share a straight line with Calypso and its three dimensional world.</w:t>
+      </w:r>
+    </w:p>
+    <w:p>
+      <w:pPr>
+        <w:spacing w:after="240"/>
+        <w:rPr>
+          <w:rFonts w:ascii="Arial" w:eastAsia="Times New Roman" w:hAnsi="Arial" w:cs="Arial"/>
+        </w:rPr>
+      </w:pPr>
+      <w:r>
+        <w:rPr>
+          <w:rFonts w:ascii="Arial" w:eastAsia="Times New Roman" w:hAnsi="Arial" w:cs="Arial"/>
+        </w:rPr>
+        <w:t xml:space="preserve">Another way of understanding this is imagying the inverse process: with an adecuate projection in a </w:t>
+      </w:r>
+      <w:r>
+        <w:rPr>
+          <w:rFonts w:ascii="Arial" w:eastAsia="Times New Roman" w:hAnsi="Arial" w:cs="Arial"/>
+        </w:rPr>
+        <w:t>five dimensional space, the cylinder surface shrinks to the singular straight line of Calyx. In this way Calyx is Calypso’s shadow!An amazing result of the mathematician Heisuke Hironaka stablishes that any surface with a singularity is the shadow of a flat surface, that is to say, without singularities, that can live in a greater than three dimensional space.</w:t>
+      </w:r>
+    </w:p>
+    <w:p>
+      <w:pPr>
+        <w:spacing w:after="240"/>
+        <w:rPr>
+          <w:rFonts w:ascii="Arial" w:eastAsia="Times New Roman" w:hAnsi="Arial" w:cs="Arial"/>
+          <w:b/>
+        </w:rPr>
+      </w:pPr>
+      <w:r>
+        <w:rPr>
+          <w:rFonts w:ascii="Arial" w:eastAsia="Times New Roman" w:hAnsi="Arial" w:cs="Arial"/>
+        </w:rPr>
+        <w:t>We can imagine that the three dimentional world is a cave that holds de shadows of realities in superior dimensions.</w:t>
+      </w:r>
+      <w:r>
+        <w:rPr>
+          <w:rFonts w:ascii="Arial" w:eastAsia="Times New Roman" w:hAnsi="Arial" w:cs="Arial"/>
+          <w:b/>
+        </w:rPr>
+        <w:br/>
+      </w:r>
+      <w:r>
+        <w:rPr>
+          <w:rFonts w:ascii="Arial" w:eastAsia="Times New Roman" w:hAnsi="Arial" w:cs="Arial"/>
+          <w:b/>
+        </w:rPr>
+        <w:br/>
+      </w:r>
+      <w:r>
+        <w:rPr>
+          <w:rFonts w:ascii="Arial" w:eastAsia="Times New Roman" w:hAnsi="Arial" w:cs="Arial"/>
+          <w:b/>
+          <w:noProof/>
           <w:lang w:val="en-US"/>
-        </w:rPr>
-        <w:t xml:space="preserve"> las sombras de realidades de dimensión superior.</w:t>
-      </w:r>
-    </w:p>
-    <w:p>
-      <w:pPr>
-        <w:spacing w:after="240"/>
-        <w:rPr>
-          <w:rFonts w:ascii="Arial" w:eastAsia="Times New Roman" w:hAnsi="Arial" w:cs="Arial"/>
-          <w:b/>
-        </w:rPr>
-      </w:pPr>
-    </w:p>
-    <w:p>
-      <w:pPr>
-        <w:spacing w:after="240"/>
-        <w:rPr>
-          <w:rFonts w:ascii="Arial" w:eastAsia="Times New Roman" w:hAnsi="Arial" w:cs="Arial"/>
-        </w:rPr>
-      </w:pPr>
-      <w:r>
-        <w:rPr>
-          <w:rFonts w:ascii="Arial" w:eastAsia="Times New Roman" w:hAnsi="Arial" w:cs="Arial"/>
-          <w:b/>
-        </w:rPr>
-        <w:t>Detailed description:</w:t>
-      </w:r>
-      <w:r>
-        <w:rPr>
-          <w:rFonts w:ascii="Arial" w:eastAsia="Times New Roman" w:hAnsi="Arial" w:cs="Arial"/>
-          <w:b/>
-        </w:rPr>
-        <w:br/>
-      </w:r>
-      <w:r>
-        <w:rPr>
-          <w:rFonts w:ascii="Arial" w:eastAsia="Times New Roman" w:hAnsi="Arial" w:cs="Arial"/>
-        </w:rPr>
-        <w:t>The singular points in Calyx belong to the y axis. If we explode this straight line, we get a cylinder, and Calyx transforms to Calypso! If you watch again Calypso you won’t see this cylinder because it lives in superior dimensions, and only share a straight line with Calypso and its three dimensional world.</w:t>
-      </w:r>
-    </w:p>
-    <w:p>
-      <w:pPr>
-        <w:spacing w:after="240"/>
-        <w:rPr>
-          <w:rFonts w:ascii="Arial" w:eastAsia="Times New Roman" w:hAnsi="Arial" w:cs="Arial"/>
-        </w:rPr>
-      </w:pPr>
-      <w:r>
-        <w:rPr>
-          <w:rFonts w:ascii="Arial" w:eastAsia="Times New Roman" w:hAnsi="Arial" w:cs="Arial"/>
-        </w:rPr>
-        <w:t xml:space="preserve">Another way of understanding this is imagying the inverse process: with an adecuate projection in a </w:t>
-      </w:r>
-      <w:r>
-        <w:rPr>
-          <w:rFonts w:ascii="Arial" w:eastAsia="Times New Roman" w:hAnsi="Arial" w:cs="Arial"/>
-        </w:rPr>
-        <w:t>five dimensional space, the cylinder surface shrinks to the singular straight line of Calyx. In this way Calyx is Calypso’s shadow!An amazing result of the mathematician Heisuke Hironaka stablishes that any surface with a singularity is the shadow of a flat surface, that is to say, without singularities, that can live in a greater than three dimensional space.</w:t>
-      </w:r>
-    </w:p>
-    <w:p>
-      <w:pPr>
-        <w:spacing w:after="240"/>
-        <w:rPr>
-          <w:rFonts w:ascii="Arial" w:eastAsia="Times New Roman" w:hAnsi="Arial" w:cs="Arial"/>
-          <w:b/>
-        </w:rPr>
-      </w:pPr>
-      <w:r>
-        <w:rPr>
-          <w:rFonts w:ascii="Arial" w:eastAsia="Times New Roman" w:hAnsi="Arial" w:cs="Arial"/>
-        </w:rPr>
-        <w:t>We can imagine that the three dimentional world is a cave that holds de shadows of realities in superior dimensions.</w:t>
-      </w:r>
-      <w:r>
-        <w:rPr>
-          <w:rFonts w:ascii="Arial" w:eastAsia="Times New Roman" w:hAnsi="Arial" w:cs="Arial"/>
-          <w:b/>
-        </w:rPr>
-        <w:br/>
-      </w:r>
-      <w:r>
-        <w:rPr>
-          <w:rFonts w:ascii="Arial" w:eastAsia="Times New Roman" w:hAnsi="Arial" w:cs="Arial"/>
-          <w:b/>
-        </w:rPr>
-        <w:br/>
-      </w:r>
-      <w:r>
-        <w:rPr>
-          <w:rFonts w:ascii="Arial" w:eastAsia="Times New Roman" w:hAnsi="Arial" w:cs="Arial"/>
-          <w:b/>
-          <w:noProof/>
-          <w:lang w:val="de-DE" w:eastAsia="de-DE"/>
         </w:rPr>
         <w:drawing>
           <wp:inline distT="0" distB="0" distL="0" distR="0" wp14:anchorId="3DC611BA" wp14:editId="32D95FA7">
@@ -12512,7 +12453,7 @@
           <w:noProof/>
           <w:sz w:val="20"/>
           <w:szCs w:val="20"/>
-          <w:lang w:val="de-DE" w:eastAsia="de-DE"/>
+          <w:lang w:val="en-US"/>
         </w:rPr>
         <w:drawing>
           <wp:inline distT="0" distB="0" distL="0" distR="0" wp14:anchorId="1D66AFD8" wp14:editId="5AFD7D71">
@@ -13094,7 +13035,7 @@
           <w:noProof/>
           <w:sz w:val="20"/>
           <w:szCs w:val="20"/>
-          <w:lang w:val="de-DE" w:eastAsia="de-DE"/>
+          <w:lang w:val="en-US"/>
         </w:rPr>
         <w:drawing>
           <wp:inline distT="0" distB="0" distL="0" distR="0" wp14:anchorId="413CE612" wp14:editId="0CDBF3C7">
@@ -13815,7 +13756,7 @@
           <w:rFonts w:ascii="Arial" w:eastAsia="Times New Roman" w:hAnsi="Arial" w:cs="Arial"/>
           <w:noProof/>
           <w:color w:val="000000"/>
-          <w:lang w:val="de-DE" w:eastAsia="de-DE"/>
+          <w:lang w:val="en-US"/>
         </w:rPr>
         <w:drawing>
           <wp:inline distT="0" distB="0" distL="0" distR="0" wp14:anchorId="734E4254" wp14:editId="233F65F1">
@@ -14279,7 +14220,7 @@
           <w:rFonts w:ascii="Arial" w:eastAsia="Times New Roman" w:hAnsi="Arial" w:cs="Arial"/>
           <w:noProof/>
           <w:color w:val="000000"/>
-          <w:lang w:val="de-DE" w:eastAsia="de-DE"/>
+          <w:lang w:val="en-US"/>
         </w:rPr>
         <w:drawing>
           <wp:inline distT="0" distB="0" distL="0" distR="0" wp14:anchorId="57D4E05B" wp14:editId="6937A179">
@@ -14562,8 +14503,6 @@
         </w:rPr>
         <w:t xml:space="preserve">s </w:t>
       </w:r>
-      <w:bookmarkStart w:id="0" w:name="_GoBack"/>
-      <w:bookmarkEnd w:id="0"/>
       <w:r>
         <w:rPr>
           <w:rFonts w:ascii="Arial" w:hAnsi="Arial" w:cs="Times New Roman"/>
@@ -14591,70 +14530,29 @@
           <w:rFonts w:ascii="Arial" w:hAnsi="Arial" w:cs="Times New Roman"/>
           <w:lang w:val="en-US"/>
         </w:rPr>
-        <w:t xml:space="preserve">aparecer en un polinomio de grado seis, 65. ¡Pero esto no se demostró hasta 1997! </w:t>
-      </w:r>
-      <w:proofErr w:type="gramStart"/>
+        <w:t>aparecer en un polinomio de grado seis, 65. ¡Pero esto no se demostró hasta 1997! Para muchos geómetras esto significó una gran sorpresa, puesto que ellos pensaban</w:t>
+      </w:r>
       <w:r>
         <w:rPr>
           <w:rFonts w:ascii="Arial" w:hAnsi="Arial" w:cs="Times New Roman"/>
           <w:lang w:val="en-US"/>
         </w:rPr>
-        <w:t>Para muchos geómetras esto significó una gran sorpresa, puesto que ellos pensaban</w:t>
+        <w:t xml:space="preserve"> </w:t>
       </w:r>
       <w:r>
         <w:rPr>
           <w:rFonts w:ascii="Arial" w:hAnsi="Arial" w:cs="Times New Roman"/>
           <w:lang w:val="en-US"/>
         </w:rPr>
-        <w:t xml:space="preserve"> </w:t>
+        <w:t xml:space="preserve">que el máximo era 64. Existen diferentes familias de superficies con la propiedad de ser un polinomio de grado seis y tener 65 singularidades. Pero la séxtica de Barth destaca por su </w:t>
       </w:r>
       <w:r>
         <w:rPr>
           <w:rFonts w:ascii="Arial" w:hAnsi="Arial" w:cs="Times New Roman"/>
           <w:lang w:val="en-US"/>
         </w:rPr>
-        <w:t>que el máximo era 64.</w:t>
-      </w:r>
-      <w:proofErr w:type="gramEnd"/>
-      <w:r>
-        <w:rPr>
-          <w:rFonts w:ascii="Arial" w:hAnsi="Arial" w:cs="Times New Roman"/>
-          <w:lang w:val="en-US"/>
-        </w:rPr>
-        <w:t xml:space="preserve"> Existen diferentes familias de superficies con la propiedad de ser </w:t>
-      </w:r>
-      <w:proofErr w:type="gramStart"/>
-      <w:r>
-        <w:rPr>
-          <w:rFonts w:ascii="Arial" w:hAnsi="Arial" w:cs="Times New Roman"/>
-          <w:lang w:val="en-US"/>
-        </w:rPr>
-        <w:t>un</w:t>
-      </w:r>
-      <w:proofErr w:type="gramEnd"/>
-      <w:r>
-        <w:rPr>
-          <w:rFonts w:ascii="Arial" w:hAnsi="Arial" w:cs="Times New Roman"/>
-          <w:lang w:val="en-US"/>
-        </w:rPr>
-        <w:t xml:space="preserve"> polinomio de grado seis y tener 65 singularidades. </w:t>
-      </w:r>
-      <w:proofErr w:type="gramStart"/>
-      <w:r>
-        <w:rPr>
-          <w:rFonts w:ascii="Arial" w:hAnsi="Arial" w:cs="Times New Roman"/>
-          <w:lang w:val="en-US"/>
-        </w:rPr>
-        <w:t xml:space="preserve">Pero la séxtica de Barth destaca por su </w:t>
-      </w:r>
-      <w:r>
-        <w:rPr>
-          <w:rFonts w:ascii="Arial" w:hAnsi="Arial" w:cs="Times New Roman"/>
-          <w:lang w:val="en-US"/>
-        </w:rPr>
         <w:t>simetría en forma de icosaedro.</w:t>
       </w:r>
-      <w:proofErr w:type="gramEnd"/>
     </w:p>
     <w:p>
       <w:pPr>
@@ -14888,7 +14786,7 @@
           <w:rFonts w:ascii="Arial" w:eastAsia="Times New Roman" w:hAnsi="Arial" w:cs="Arial"/>
           <w:noProof/>
           <w:color w:val="000000"/>
-          <w:lang w:val="de-DE" w:eastAsia="de-DE"/>
+          <w:lang w:val="en-US"/>
         </w:rPr>
         <w:drawing>
           <wp:inline distT="0" distB="0" distL="0" distR="0" wp14:anchorId="361CBA02" wp14:editId="0C557371">
@@ -15095,17 +14993,17 @@
     <w:lsdException w:name="Bibliography" w:uiPriority="37"/>
     <w:lsdException w:name="TOC Heading" w:uiPriority="39" w:qFormat="1"/>
   </w:latentStyles>
-  <w:style w:type="paragraph" w:default="1" w:styleId="Standard">
+  <w:style w:type="paragraph" w:default="1" w:styleId="Normal">
     <w:name w:val="Normal"/>
     <w:qFormat/>
   </w:style>
-  <w:style w:type="character" w:default="1" w:styleId="Absatzstandardschriftart">
+  <w:style w:type="character" w:default="1" w:styleId="DefaultParagraphFont">
     <w:name w:val="Default Paragraph Font"/>
     <w:uiPriority w:val="1"/>
     <w:semiHidden/>
     <w:unhideWhenUsed/>
   </w:style>
-  <w:style w:type="table" w:default="1" w:styleId="NormaleTabelle">
+  <w:style w:type="table" w:default="1" w:styleId="TableNormal">
     <w:name w:val="Normal Table"/>
     <w:uiPriority w:val="99"/>
     <w:semiHidden/>
@@ -15120,15 +15018,15 @@
       </w:tblCellMar>
     </w:tblPr>
   </w:style>
-  <w:style w:type="numbering" w:default="1" w:styleId="KeineListe">
+  <w:style w:type="numbering" w:default="1" w:styleId="NoList">
     <w:name w:val="No List"/>
     <w:uiPriority w:val="99"/>
     <w:semiHidden/>
     <w:unhideWhenUsed/>
   </w:style>
-  <w:style w:type="paragraph" w:styleId="StandardWeb">
+  <w:style w:type="paragraph" w:styleId="NormalWeb">
     <w:name w:val="Normal (Web)"/>
-    <w:basedOn w:val="Standard"/>
+    <w:basedOn w:val="Normal"/>
     <w:uiPriority w:val="99"/>
     <w:semiHidden/>
     <w:unhideWhenUsed/>
@@ -15142,9 +15040,9 @@
       <w:szCs w:val="20"/>
     </w:rPr>
   </w:style>
-  <w:style w:type="character" w:styleId="Link">
+  <w:style w:type="character" w:styleId="Hyperlink">
     <w:name w:val="Hyperlink"/>
-    <w:basedOn w:val="Absatzstandardschriftart"/>
+    <w:basedOn w:val="DefaultParagraphFont"/>
     <w:uiPriority w:val="99"/>
     <w:unhideWhenUsed/>
     <w:rsid w:val="0043041C"/>
@@ -15153,10 +15051,10 @@
       <w:u w:val="single"/>
     </w:rPr>
   </w:style>
-  <w:style w:type="paragraph" w:styleId="Sprechblasentext">
+  <w:style w:type="paragraph" w:styleId="BalloonText">
     <w:name w:val="Balloon Text"/>
-    <w:basedOn w:val="Standard"/>
-    <w:link w:val="SprechblasentextZeichen"/>
+    <w:basedOn w:val="Normal"/>
+    <w:link w:val="BalloonTextChar"/>
     <w:uiPriority w:val="99"/>
     <w:semiHidden/>
     <w:unhideWhenUsed/>
@@ -15167,10 +15065,10 @@
       <w:szCs w:val="18"/>
     </w:rPr>
   </w:style>
-  <w:style w:type="character" w:customStyle="1" w:styleId="SprechblasentextZeichen">
-    <w:name w:val="Sprechblasentext Zeichen"/>
-    <w:basedOn w:val="Absatzstandardschriftart"/>
-    <w:link w:val="Sprechblasentext"/>
+  <w:style w:type="character" w:customStyle="1" w:styleId="BalloonTextChar">
+    <w:name w:val="Balloon Text Char"/>
+    <w:basedOn w:val="DefaultParagraphFont"/>
+    <w:link w:val="BalloonText"/>
     <w:uiPriority w:val="99"/>
     <w:semiHidden/>
     <w:rsid w:val="0043041C"/>
@@ -15335,17 +15233,17 @@
     <w:lsdException w:name="Bibliography" w:uiPriority="37"/>
     <w:lsdException w:name="TOC Heading" w:uiPriority="39" w:qFormat="1"/>
   </w:latentStyles>
-  <w:style w:type="paragraph" w:default="1" w:styleId="Standard">
+  <w:style w:type="paragraph" w:default="1" w:styleId="Normal">
     <w:name w:val="Normal"/>
     <w:qFormat/>
   </w:style>
-  <w:style w:type="character" w:default="1" w:styleId="Absatzstandardschriftart">
+  <w:style w:type="character" w:default="1" w:styleId="DefaultParagraphFont">
     <w:name w:val="Default Paragraph Font"/>
     <w:uiPriority w:val="1"/>
     <w:semiHidden/>
     <w:unhideWhenUsed/>
   </w:style>
-  <w:style w:type="table" w:default="1" w:styleId="NormaleTabelle">
+  <w:style w:type="table" w:default="1" w:styleId="TableNormal">
     <w:name w:val="Normal Table"/>
     <w:uiPriority w:val="99"/>
     <w:semiHidden/>
@@ -15360,15 +15258,15 @@
       </w:tblCellMar>
     </w:tblPr>
   </w:style>
-  <w:style w:type="numbering" w:default="1" w:styleId="KeineListe">
+  <w:style w:type="numbering" w:default="1" w:styleId="NoList">
     <w:name w:val="No List"/>
     <w:uiPriority w:val="99"/>
     <w:semiHidden/>
     <w:unhideWhenUsed/>
   </w:style>
-  <w:style w:type="paragraph" w:styleId="StandardWeb">
+  <w:style w:type="paragraph" w:styleId="NormalWeb">
     <w:name w:val="Normal (Web)"/>
-    <w:basedOn w:val="Standard"/>
+    <w:basedOn w:val="Normal"/>
     <w:uiPriority w:val="99"/>
     <w:semiHidden/>
     <w:unhideWhenUsed/>
@@ -15382,9 +15280,9 @@
       <w:szCs w:val="20"/>
     </w:rPr>
   </w:style>
-  <w:style w:type="character" w:styleId="Link">
+  <w:style w:type="character" w:styleId="Hyperlink">
     <w:name w:val="Hyperlink"/>
-    <w:basedOn w:val="Absatzstandardschriftart"/>
+    <w:basedOn w:val="DefaultParagraphFont"/>
     <w:uiPriority w:val="99"/>
     <w:unhideWhenUsed/>
     <w:rsid w:val="0043041C"/>
@@ -15393,10 +15291,10 @@
       <w:u w:val="single"/>
     </w:rPr>
   </w:style>
-  <w:style w:type="paragraph" w:styleId="Sprechblasentext">
+  <w:style w:type="paragraph" w:styleId="BalloonText">
     <w:name w:val="Balloon Text"/>
-    <w:basedOn w:val="Standard"/>
-    <w:link w:val="SprechblasentextZeichen"/>
+    <w:basedOn w:val="Normal"/>
+    <w:link w:val="BalloonTextChar"/>
     <w:uiPriority w:val="99"/>
     <w:semiHidden/>
     <w:unhideWhenUsed/>
@@ -15407,10 +15305,10 @@
       <w:szCs w:val="18"/>
     </w:rPr>
   </w:style>
-  <w:style w:type="character" w:customStyle="1" w:styleId="SprechblasentextZeichen">
-    <w:name w:val="Sprechblasentext Zeichen"/>
-    <w:basedOn w:val="Absatzstandardschriftart"/>
-    <w:link w:val="Sprechblasentext"/>
+  <w:style w:type="character" w:customStyle="1" w:styleId="BalloonTextChar">
+    <w:name w:val="Balloon Text Char"/>
+    <w:basedOn w:val="DefaultParagraphFont"/>
+    <w:link w:val="BalloonText"/>
     <w:uiPriority w:val="99"/>
     <w:semiHidden/>
     <w:rsid w:val="0043041C"/>

</xml_diff>

<commit_message>
Changed images names in db.
</commit_message>
<xml_diff>
--- a/iSurfer/Galleries/iSurfer-Galleries.docx
+++ b/iSurfer/Galleries/iSurfer-Galleries.docx
@@ -10828,6 +10828,7 @@
           <w:lang w:val="en-US"/>
         </w:rPr>
       </w:pPr>
+      <w:proofErr w:type="gramStart"/>
       <w:r>
         <w:rPr>
           <w:rFonts w:ascii="Arial" w:hAnsi="Arial" w:cs="Arial"/>
@@ -10835,7 +10836,17 @@
           <w:szCs w:val="36"/>
           <w:lang w:val="en-US"/>
         </w:rPr>
-        <w:t>x^</w:t>
+        <w:t>x</w:t>
+      </w:r>
+      <w:proofErr w:type="gramEnd"/>
+      <w:r>
+        <w:rPr>
+          <w:rFonts w:ascii="Arial" w:hAnsi="Arial" w:cs="Arial"/>
+          <w:sz w:val="36"/>
+          <w:szCs w:val="36"/>
+          <w:lang w:val="en-US"/>
+        </w:rPr>
+        <w:t>^</w:t>
       </w:r>
       <w:r>
         <w:rPr>
@@ -10973,7 +10984,23 @@
           <w:rFonts w:ascii="Arial" w:hAnsi="Arial" w:cs="Arial"/>
           <w:lang w:val="en-US"/>
         </w:rPr>
-        <w:t xml:space="preserve">Con Calyx se ve cómo con un pequeño cambio en una singularidad puedo obtener otra superficie, </w:t>
+        <w:t xml:space="preserve">Con Calyx se ve cómo con </w:t>
+      </w:r>
+      <w:proofErr w:type="gramStart"/>
+      <w:r>
+        <w:rPr>
+          <w:rFonts w:ascii="Arial" w:hAnsi="Arial" w:cs="Arial"/>
+          <w:lang w:val="en-US"/>
+        </w:rPr>
+        <w:t>un</w:t>
+      </w:r>
+      <w:proofErr w:type="gramEnd"/>
+      <w:r>
+        <w:rPr>
+          <w:rFonts w:ascii="Arial" w:hAnsi="Arial" w:cs="Arial"/>
+          <w:lang w:val="en-US"/>
+        </w:rPr>
+        <w:t xml:space="preserve"> pequeño cambio en una singularidad puedo obtener otra superficie, </w:t>
       </w:r>
       <w:r>
         <w:rPr>
@@ -11129,13 +11156,29 @@
           <w:rFonts w:ascii="Arial" w:hAnsi="Arial" w:cs="Arial"/>
           <w:lang w:val="en-US"/>
         </w:rPr>
-        <w:t xml:space="preserve"> un cilindro, y ¡Caly</w:t>
-      </w:r>
+        <w:t xml:space="preserve"> </w:t>
+      </w:r>
+      <w:proofErr w:type="gramStart"/>
       <w:r>
         <w:rPr>
           <w:rFonts w:ascii="Arial" w:hAnsi="Arial" w:cs="Arial"/>
           <w:lang w:val="en-US"/>
         </w:rPr>
+        <w:t>un</w:t>
+      </w:r>
+      <w:proofErr w:type="gramEnd"/>
+      <w:r>
+        <w:rPr>
+          <w:rFonts w:ascii="Arial" w:hAnsi="Arial" w:cs="Arial"/>
+          <w:lang w:val="en-US"/>
+        </w:rPr>
+        <w:t xml:space="preserve"> cilindro, y ¡Caly</w:t>
+      </w:r>
+      <w:r>
+        <w:rPr>
+          <w:rFonts w:ascii="Arial" w:hAnsi="Arial" w:cs="Arial"/>
+          <w:lang w:val="en-US"/>
+        </w:rPr>
         <w:t>x se</w:t>
       </w:r>
       <w:r>
@@ -11187,12 +11230,21 @@
         </w:rPr>
         <w:t xml:space="preserve">verás </w:t>
       </w:r>
+      <w:proofErr w:type="gramStart"/>
       <w:r>
         <w:rPr>
           <w:rFonts w:ascii="Arial" w:hAnsi="Arial" w:cs="Arial"/>
           <w:lang w:val="en-US"/>
         </w:rPr>
-        <w:t>este cilindro porque habita en dimensiones</w:t>
+        <w:t>este</w:t>
+      </w:r>
+      <w:proofErr w:type="gramEnd"/>
+      <w:r>
+        <w:rPr>
+          <w:rFonts w:ascii="Arial" w:hAnsi="Arial" w:cs="Arial"/>
+          <w:lang w:val="en-US"/>
+        </w:rPr>
+        <w:t xml:space="preserve"> cilindro porque habita en dimensiones</w:t>
       </w:r>
       <w:r>
         <w:rPr>
@@ -11311,13 +11363,29 @@
           <w:rFonts w:ascii="Arial" w:hAnsi="Arial" w:cs="Arial"/>
           <w:lang w:val="en-US"/>
         </w:rPr>
-        <w:t>en un espacio 5-dimensional</w:t>
-      </w:r>
+        <w:t xml:space="preserve">en </w:t>
+      </w:r>
+      <w:proofErr w:type="gramStart"/>
       <w:r>
         <w:rPr>
           <w:rFonts w:ascii="Arial" w:hAnsi="Arial" w:cs="Arial"/>
           <w:lang w:val="en-US"/>
         </w:rPr>
+        <w:t>un</w:t>
+      </w:r>
+      <w:proofErr w:type="gramEnd"/>
+      <w:r>
+        <w:rPr>
+          <w:rFonts w:ascii="Arial" w:hAnsi="Arial" w:cs="Arial"/>
+          <w:lang w:val="en-US"/>
+        </w:rPr>
+        <w:t xml:space="preserve"> espacio 5-dimensional</w:t>
+      </w:r>
+      <w:r>
+        <w:rPr>
+          <w:rFonts w:ascii="Arial" w:hAnsi="Arial" w:cs="Arial"/>
+          <w:lang w:val="en-US"/>
+        </w:rPr>
         <w:t xml:space="preserve"> </w:t>
       </w:r>
       <w:r>
@@ -11353,13 +11421,29 @@
           <w:rFonts w:ascii="Arial" w:hAnsi="Arial" w:cs="Arial"/>
           <w:lang w:val="en-US"/>
         </w:rPr>
-        <w:t xml:space="preserve"> este modo ¡Caly</w:t>
-      </w:r>
+        <w:t xml:space="preserve"> </w:t>
+      </w:r>
+      <w:proofErr w:type="gramStart"/>
       <w:r>
         <w:rPr>
           <w:rFonts w:ascii="Arial" w:hAnsi="Arial" w:cs="Arial"/>
           <w:lang w:val="en-US"/>
         </w:rPr>
+        <w:t>este</w:t>
+      </w:r>
+      <w:proofErr w:type="gramEnd"/>
+      <w:r>
+        <w:rPr>
+          <w:rFonts w:ascii="Arial" w:hAnsi="Arial" w:cs="Arial"/>
+          <w:lang w:val="en-US"/>
+        </w:rPr>
+        <w:t xml:space="preserve"> modo ¡Caly</w:t>
+      </w:r>
+      <w:r>
+        <w:rPr>
+          <w:rFonts w:ascii="Arial" w:hAnsi="Arial" w:cs="Arial"/>
+          <w:lang w:val="en-US"/>
+        </w:rPr>
         <w:t>x es la sombra de</w:t>
       </w:r>
       <w:r>
@@ -11458,7 +11542,23 @@
           <w:rFonts w:ascii="Arial" w:hAnsi="Arial" w:cs="Arial"/>
           <w:lang w:val="en-US"/>
         </w:rPr>
-        <w:t>alguna superficie lisa, es decir, sin</w:t>
+        <w:t xml:space="preserve">alguna superficie </w:t>
+      </w:r>
+      <w:proofErr w:type="gramStart"/>
+      <w:r>
+        <w:rPr>
+          <w:rFonts w:ascii="Arial" w:hAnsi="Arial" w:cs="Arial"/>
+          <w:lang w:val="en-US"/>
+        </w:rPr>
+        <w:t>lisa</w:t>
+      </w:r>
+      <w:proofErr w:type="gramEnd"/>
+      <w:r>
+        <w:rPr>
+          <w:rFonts w:ascii="Arial" w:hAnsi="Arial" w:cs="Arial"/>
+          <w:lang w:val="en-US"/>
+        </w:rPr>
+        <w:t>, es decir, sin</w:t>
       </w:r>
       <w:r>
         <w:rPr>
@@ -11551,6 +11651,7 @@
           <w:lang w:val="en-US"/>
         </w:rPr>
       </w:pPr>
+      <w:proofErr w:type="gramStart"/>
       <w:r>
         <w:rPr>
           <w:rFonts w:ascii="Arial" w:hAnsi="Arial" w:cs="Arial"/>
@@ -11563,7 +11664,15 @@
           <w:rFonts w:ascii="Arial" w:hAnsi="Arial" w:cs="Arial"/>
           <w:lang w:val="en-US"/>
         </w:rPr>
-        <w:t>trapa las sombras de realidades de dimensión superior.</w:t>
+        <w:t>trapa</w:t>
+      </w:r>
+      <w:proofErr w:type="gramEnd"/>
+      <w:r>
+        <w:rPr>
+          <w:rFonts w:ascii="Arial" w:hAnsi="Arial" w:cs="Arial"/>
+          <w:lang w:val="en-US"/>
+        </w:rPr>
+        <w:t xml:space="preserve"> las sombras de realidades de dimensión superior.</w:t>
       </w:r>
     </w:p>
     <w:p>
@@ -14480,29 +14589,70 @@
           <w:rFonts w:ascii="Arial" w:hAnsi="Arial" w:cs="Times New Roman"/>
           <w:lang w:val="en-US"/>
         </w:rPr>
-        <w:t>aparecer en un polinomio de grado seis, 65. ¡Pero esto no se demostró hasta 1997! Para muchos geómetras esto significó una gran sorpresa, puesto que ellos pensaban</w:t>
-      </w:r>
+        <w:t xml:space="preserve">aparecer en un polinomio de grado seis, 65. ¡Pero esto no se demostró hasta 1997! </w:t>
+      </w:r>
+      <w:proofErr w:type="gramStart"/>
       <w:r>
         <w:rPr>
           <w:rFonts w:ascii="Arial" w:hAnsi="Arial" w:cs="Times New Roman"/>
           <w:lang w:val="en-US"/>
         </w:rPr>
-        <w:t xml:space="preserve"> </w:t>
+        <w:t>Para muchos geómetras esto significó una gran sorpresa, puesto que ellos pensaban</w:t>
       </w:r>
       <w:r>
         <w:rPr>
           <w:rFonts w:ascii="Arial" w:hAnsi="Arial" w:cs="Times New Roman"/>
           <w:lang w:val="en-US"/>
         </w:rPr>
-        <w:t xml:space="preserve">que el máximo era 64. Existen diferentes familias de superficies con la propiedad de ser un polinomio de grado seis y tener 65 singularidades. Pero la séxtica de Barth destaca por su </w:t>
+        <w:t xml:space="preserve"> </w:t>
       </w:r>
       <w:r>
         <w:rPr>
           <w:rFonts w:ascii="Arial" w:hAnsi="Arial" w:cs="Times New Roman"/>
           <w:lang w:val="en-US"/>
         </w:rPr>
+        <w:t>que el máximo era 64.</w:t>
+      </w:r>
+      <w:proofErr w:type="gramEnd"/>
+      <w:r>
+        <w:rPr>
+          <w:rFonts w:ascii="Arial" w:hAnsi="Arial" w:cs="Times New Roman"/>
+          <w:lang w:val="en-US"/>
+        </w:rPr>
+        <w:t xml:space="preserve"> Existen diferentes familias de superficies con la propiedad de ser </w:t>
+      </w:r>
+      <w:proofErr w:type="gramStart"/>
+      <w:r>
+        <w:rPr>
+          <w:rFonts w:ascii="Arial" w:hAnsi="Arial" w:cs="Times New Roman"/>
+          <w:lang w:val="en-US"/>
+        </w:rPr>
+        <w:t>un</w:t>
+      </w:r>
+      <w:proofErr w:type="gramEnd"/>
+      <w:r>
+        <w:rPr>
+          <w:rFonts w:ascii="Arial" w:hAnsi="Arial" w:cs="Times New Roman"/>
+          <w:lang w:val="en-US"/>
+        </w:rPr>
+        <w:t xml:space="preserve"> polinomio de grado seis y tener 65 singularidades. </w:t>
+      </w:r>
+      <w:proofErr w:type="gramStart"/>
+      <w:r>
+        <w:rPr>
+          <w:rFonts w:ascii="Arial" w:hAnsi="Arial" w:cs="Times New Roman"/>
+          <w:lang w:val="en-US"/>
+        </w:rPr>
+        <w:t xml:space="preserve">Pero la séxtica de Barth destaca por su </w:t>
+      </w:r>
+      <w:r>
+        <w:rPr>
+          <w:rFonts w:ascii="Arial" w:hAnsi="Arial" w:cs="Times New Roman"/>
+          <w:lang w:val="en-US"/>
+        </w:rPr>
         <w:t>simetría en forma de icosaedro.</w:t>
       </w:r>
+      <w:proofErr w:type="gramEnd"/>
     </w:p>
     <w:p>
       <w:pPr>
@@ -14831,8 +14981,6 @@
         </w:rPr>
         <w:t>=0</w:t>
       </w:r>
-      <w:bookmarkStart w:id="0" w:name="_GoBack"/>
-      <w:bookmarkEnd w:id="0"/>
     </w:p>
     <w:p>
       <w:pPr>
@@ -15601,6 +15749,13 @@
         </w:rPr>
         <w:t>Taube</w:t>
       </w:r>
+      <w:r>
+        <w:rPr>
+          <w:rFonts w:ascii="Arial" w:eastAsia="Times New Roman" w:hAnsi="Arial" w:cs="Arial"/>
+          <w:color w:val="000000"/>
+        </w:rPr>
+        <w:t>, 256*z^3-128*x^2*z^2+16*x^4*z+144*x*y^2*z-4*x^3*y^2-27*y^4=0</w:t>
+      </w:r>
     </w:p>
     <w:p>
       <w:pPr>
@@ -15788,6 +15943,13 @@
         </w:rPr>
         <w:t>Harlekin</w:t>
       </w:r>
+      <w:r>
+        <w:rPr>
+          <w:rFonts w:ascii="Arial" w:eastAsia="Times New Roman" w:hAnsi="Arial" w:cs="Arial"/>
+          <w:color w:val="000000"/>
+        </w:rPr>
+        <w:t>, x^3*z+10*x^2*y+x*y^2+y*z^2-z^3=0</w:t>
+      </w:r>
     </w:p>
     <w:p>
       <w:pPr>
@@ -15983,6 +16145,20 @@
           <w:color w:val="000000"/>
         </w:rPr>
         <w:t>Pacman</w:t>
+      </w:r>
+      <w:r>
+        <w:rPr>
+          <w:rFonts w:ascii="Arial" w:eastAsia="Times New Roman" w:hAnsi="Arial" w:cs="Arial"/>
+          <w:color w:val="000000"/>
+        </w:rPr>
+        <w:t xml:space="preserve">, </w:t>
+      </w:r>
+      <w:r>
+        <w:rPr>
+          <w:rFonts w:ascii="Arial" w:eastAsia="Times New Roman" w:hAnsi="Arial" w:cs="Arial"/>
+          <w:color w:val="000000"/>
+        </w:rPr>
+        <w:t>x^2+y^2+z^4-20*x^2-y^3=0</w:t>
       </w:r>
     </w:p>
     <w:p>
@@ -16311,7 +16487,16 @@
           <w:rFonts w:ascii="Arial" w:eastAsia="Times New Roman" w:hAnsi="Arial" w:cs="Arial"/>
           <w:color w:val="000000" w:themeColor="text1"/>
         </w:rPr>
-        <w:t xml:space="preserve"> del videojuego de arcade más exitoso de todos los tiempos con un total de 293.822 máquinas vendidas de 1981 a 1987.</w:t>
+        <w:t xml:space="preserve"> del videojuego de arcade más exitoso de todos los tiempos con un total de 293.822 máquinas vendidas de 198</w:t>
+      </w:r>
+      <w:bookmarkStart w:id="0" w:name="_GoBack"/>
+      <w:bookmarkEnd w:id="0"/>
+      <w:r>
+        <w:rPr>
+          <w:rFonts w:ascii="Arial" w:eastAsia="Times New Roman" w:hAnsi="Arial" w:cs="Arial"/>
+          <w:color w:val="000000" w:themeColor="text1"/>
+        </w:rPr>
+        <w:t>1 a 1987.</w:t>
       </w:r>
     </w:p>
     <w:p>

</xml_diff>